<commit_message>
WIP show magazines on certificate
</commit_message>
<xml_diff>
--- a/services/core-api/app/templates/explosives_permit/Explosives Storage and Use Permit.docx
+++ b/services/core-api/app/templates/explosives_permit/Explosives Storage and Use Permit.docx
@@ -265,96 +265,97 @@
               <w:t>{</w:t>
             </w:r>
             <w:proofErr w:type="spellStart"/>
-            <w:proofErr w:type="gramStart"/>
             <w:r>
               <w:rPr>
                 <w:rFonts w:cs="Arial"/>
                 <w:b/>
                 <w:i/>
               </w:rPr>
-              <w:t>d.mine</w:t>
-            </w:r>
-            <w:proofErr w:type="gramEnd"/>
+              <w:t>d.mine_operator_name</w:t>
+            </w:r>
+            <w:proofErr w:type="spellEnd"/>
             <w:r>
               <w:rPr>
                 <w:rFonts w:cs="Arial"/>
                 <w:b/>
                 <w:i/>
               </w:rPr>
-              <w:t>_operator_name</w:t>
-            </w:r>
-            <w:proofErr w:type="spellEnd"/>
+              <w:t>}</w:t>
+            </w:r>
+          </w:p>
+        </w:tc>
+        <w:tc>
+          <w:tcPr>
+            <w:tcW w:w="1771" w:type="dxa"/>
+            <w:gridSpan w:val="2"/>
+            <w:tcBorders>
+              <w:top w:val="nil"/>
+              <w:left w:val="nil"/>
+              <w:bottom w:val="nil"/>
+              <w:right w:val="nil"/>
+            </w:tcBorders>
+          </w:tcPr>
+          <w:p>
+            <w:pPr>
+              <w:rPr>
+                <w:rFonts w:cs="Arial"/>
+                <w:sz w:val="22"/>
+                <w:szCs w:val="22"/>
+              </w:rPr>
+            </w:pPr>
+            <w:r>
+              <w:rPr>
+                <w:rFonts w:cs="Arial"/>
+                <w:spacing w:val="-20"/>
+                <w:sz w:val="22"/>
+                <w:szCs w:val="22"/>
+              </w:rPr>
+              <w:t>Located</w:t>
+            </w:r>
+            <w:r>
+              <w:rPr>
+                <w:rFonts w:cs="Arial"/>
+                <w:spacing w:val="-20"/>
+                <w:sz w:val="22"/>
+                <w:szCs w:val="22"/>
+              </w:rPr>
+              <w:t xml:space="preserve"> at</w:t>
+            </w:r>
+          </w:p>
+        </w:tc>
+        <w:tc>
+          <w:tcPr>
+            <w:tcW w:w="5330" w:type="dxa"/>
+            <w:gridSpan w:val="6"/>
+            <w:tcBorders>
+              <w:top w:val="nil"/>
+              <w:left w:val="nil"/>
+              <w:bottom w:val="single" w:sz="4" w:space="0" w:color="auto"/>
+              <w:right w:val="nil"/>
+            </w:tcBorders>
+          </w:tcPr>
+          <w:p>
+            <w:pPr>
+              <w:jc w:val="center"/>
+              <w:rPr>
+                <w:rFonts w:cs="Arial"/>
+                <w:bCs/>
+                <w:iCs/>
+                <w:sz w:val="22"/>
+                <w:szCs w:val="22"/>
+              </w:rPr>
+            </w:pPr>
             <w:r>
               <w:rPr>
                 <w:rFonts w:cs="Arial"/>
                 <w:b/>
                 <w:i/>
-              </w:rPr>
-              <w:t>}</w:t>
-            </w:r>
-          </w:p>
-        </w:tc>
-        <w:tc>
-          <w:tcPr>
-            <w:tcW w:w="1771" w:type="dxa"/>
-            <w:gridSpan w:val="2"/>
-            <w:tcBorders>
-              <w:top w:val="nil"/>
-              <w:left w:val="nil"/>
-              <w:bottom w:val="nil"/>
-              <w:right w:val="nil"/>
-            </w:tcBorders>
-          </w:tcPr>
-          <w:p>
-            <w:pPr>
-              <w:rPr>
-                <w:rFonts w:cs="Arial"/>
-                <w:sz w:val="22"/>
-                <w:szCs w:val="22"/>
-              </w:rPr>
-            </w:pPr>
-            <w:r>
-              <w:rPr>
-                <w:rFonts w:cs="Arial"/>
-                <w:spacing w:val="-20"/>
-                <w:sz w:val="22"/>
-                <w:szCs w:val="22"/>
-              </w:rPr>
-              <w:t>Located</w:t>
-            </w:r>
-            <w:r>
-              <w:rPr>
-                <w:rFonts w:cs="Arial"/>
-                <w:spacing w:val="-20"/>
-                <w:sz w:val="22"/>
-                <w:szCs w:val="22"/>
-              </w:rPr>
-              <w:t xml:space="preserve"> at</w:t>
-            </w:r>
-          </w:p>
-        </w:tc>
-        <w:tc>
-          <w:tcPr>
-            <w:tcW w:w="5330" w:type="dxa"/>
-            <w:gridSpan w:val="6"/>
-            <w:tcBorders>
-              <w:top w:val="nil"/>
-              <w:left w:val="nil"/>
-              <w:bottom w:val="single" w:sz="4" w:space="0" w:color="auto"/>
-              <w:right w:val="nil"/>
-            </w:tcBorders>
-          </w:tcPr>
-          <w:p>
-            <w:pPr>
-              <w:jc w:val="center"/>
-              <w:rPr>
-                <w:rFonts w:cs="Arial"/>
-                <w:bCs/>
-                <w:iCs/>
-                <w:sz w:val="22"/>
-                <w:szCs w:val="22"/>
-              </w:rPr>
-            </w:pPr>
+                <w:sz w:val="22"/>
+                <w:szCs w:val="22"/>
+              </w:rPr>
+              <w:t>{</w:t>
+            </w:r>
+            <w:proofErr w:type="spellStart"/>
             <w:r>
               <w:rPr>
                 <w:rFonts w:cs="Arial"/>
@@ -363,30 +364,7 @@
                 <w:sz w:val="22"/>
                 <w:szCs w:val="22"/>
               </w:rPr>
-              <w:t>{</w:t>
-            </w:r>
-            <w:proofErr w:type="spellStart"/>
-            <w:proofErr w:type="gramStart"/>
-            <w:r>
-              <w:rPr>
-                <w:rFonts w:cs="Arial"/>
-                <w:b/>
-                <w:i/>
-                <w:sz w:val="22"/>
-                <w:szCs w:val="22"/>
-              </w:rPr>
-              <w:t>d.mine</w:t>
-            </w:r>
-            <w:proofErr w:type="gramEnd"/>
-            <w:r>
-              <w:rPr>
-                <w:rFonts w:cs="Arial"/>
-                <w:b/>
-                <w:i/>
-                <w:sz w:val="22"/>
-                <w:szCs w:val="22"/>
-              </w:rPr>
-              <w:t>_name</w:t>
+              <w:t>d.mine_name</w:t>
             </w:r>
             <w:proofErr w:type="spellEnd"/>
             <w:r>
@@ -593,7 +571,6 @@
               <w:t>{</w:t>
             </w:r>
             <w:proofErr w:type="spellStart"/>
-            <w:proofErr w:type="gramStart"/>
             <w:r>
               <w:rPr>
                 <w:rFonts w:cs="Arial"/>
@@ -602,18 +579,7 @@
                 <w:sz w:val="22"/>
                 <w:szCs w:val="22"/>
               </w:rPr>
-              <w:t>d.mine</w:t>
-            </w:r>
-            <w:proofErr w:type="gramEnd"/>
-            <w:r>
-              <w:rPr>
-                <w:rFonts w:cs="Arial"/>
-                <w:b/>
-                <w:i/>
-                <w:sz w:val="22"/>
-                <w:szCs w:val="22"/>
-              </w:rPr>
-              <w:t>_operator_address</w:t>
+              <w:t>d.mine_operator_address</w:t>
             </w:r>
             <w:proofErr w:type="spellEnd"/>
             <w:r>
@@ -764,7 +730,6 @@
               <w:t>{</w:t>
             </w:r>
             <w:proofErr w:type="spellStart"/>
-            <w:proofErr w:type="gramStart"/>
             <w:r>
               <w:rPr>
                 <w:rFonts w:cs="Arial"/>
@@ -774,7 +739,6 @@
               <w:t>d.latitude</w:t>
             </w:r>
             <w:proofErr w:type="spellEnd"/>
-            <w:proofErr w:type="gramEnd"/>
             <w:r>
               <w:rPr>
                 <w:rFonts w:cs="Arial"/>
@@ -814,7 +778,6 @@
               <w:t>{</w:t>
             </w:r>
             <w:proofErr w:type="spellStart"/>
-            <w:proofErr w:type="gramStart"/>
             <w:r>
               <w:rPr>
                 <w:rFonts w:cs="Arial"/>
@@ -824,7 +787,6 @@
               <w:t>d.longitude</w:t>
             </w:r>
             <w:proofErr w:type="spellEnd"/>
-            <w:proofErr w:type="gramEnd"/>
             <w:r>
               <w:rPr>
                 <w:rFonts w:cs="Arial"/>
@@ -1020,7 +982,6 @@
               <w:t>{</w:t>
             </w:r>
             <w:proofErr w:type="spellStart"/>
-            <w:proofErr w:type="gramStart"/>
             <w:r>
               <w:rPr>
                 <w:rFonts w:cs="Arial"/>
@@ -1028,7 +989,6 @@
               <w:t>d.magazines</w:t>
             </w:r>
             <w:proofErr w:type="spellEnd"/>
-            <w:proofErr w:type="gramEnd"/>
             <w:r>
               <w:rPr>
                 <w:rFonts w:cs="Arial"/>
@@ -1083,7 +1043,6 @@
               <w:t>{</w:t>
             </w:r>
             <w:proofErr w:type="spellStart"/>
-            <w:proofErr w:type="gramStart"/>
             <w:r>
               <w:rPr>
                 <w:rFonts w:cs="Arial"/>
@@ -1091,24 +1050,11 @@
               <w:t>d.magazines</w:t>
             </w:r>
             <w:proofErr w:type="spellEnd"/>
-            <w:proofErr w:type="gramEnd"/>
-            <w:r>
-              <w:rPr>
-                <w:rFonts w:cs="Arial"/>
-              </w:rPr>
-              <w:t>[i</w:t>
-            </w:r>
-            <w:r>
-              <w:rPr>
-                <w:rFonts w:cs="Arial"/>
-              </w:rPr>
-              <w:t>+1</w:t>
-            </w:r>
-            <w:r>
-              <w:rPr>
-                <w:rFonts w:cs="Arial"/>
-              </w:rPr>
-              <w:t>].</w:t>
+            <w:r>
+              <w:rPr>
+                <w:rFonts w:cs="Arial"/>
+              </w:rPr>
+              <w:t>[i+1].</w:t>
             </w:r>
             <w:proofErr w:type="spellStart"/>
             <w:r>
@@ -1150,7 +1096,6 @@
               <w:t>{</w:t>
             </w:r>
             <w:proofErr w:type="spellStart"/>
-            <w:proofErr w:type="gramStart"/>
             <w:r>
               <w:rPr>
                 <w:rFonts w:cs="Arial"/>
@@ -1158,7 +1103,6 @@
               <w:t>d.magazines</w:t>
             </w:r>
             <w:proofErr w:type="spellEnd"/>
-            <w:proofErr w:type="gramEnd"/>
             <w:r>
               <w:rPr>
                 <w:rFonts w:cs="Arial"/>
@@ -1177,7 +1121,27 @@
               <w:rPr>
                 <w:rFonts w:cs="Arial"/>
               </w:rPr>
-              <w:t>].type}</w:t>
+              <w:t>].</w:t>
+            </w:r>
+            <w:proofErr w:type="spellStart"/>
+            <w:r>
+              <w:rPr>
+                <w:rFonts w:cs="Arial"/>
+              </w:rPr>
+              <w:t>type</w:t>
+            </w:r>
+            <w:r>
+              <w:rPr>
+                <w:rFonts w:cs="Arial"/>
+              </w:rPr>
+              <w:t>_no</w:t>
+            </w:r>
+            <w:proofErr w:type="spellEnd"/>
+            <w:r>
+              <w:rPr>
+                <w:rFonts w:cs="Arial"/>
+              </w:rPr>
+              <w:t>}</w:t>
             </w:r>
           </w:p>
           <w:p>
@@ -1193,7 +1157,6 @@
               <w:t>{</w:t>
             </w:r>
             <w:proofErr w:type="spellStart"/>
-            <w:proofErr w:type="gramStart"/>
             <w:r>
               <w:rPr>
                 <w:rFonts w:cs="Arial"/>
@@ -1201,24 +1164,31 @@
               <w:t>d.magazines</w:t>
             </w:r>
             <w:proofErr w:type="spellEnd"/>
-            <w:proofErr w:type="gramEnd"/>
-            <w:r>
-              <w:rPr>
-                <w:rFonts w:cs="Arial"/>
-              </w:rPr>
-              <w:t>[i</w:t>
-            </w:r>
-            <w:r>
-              <w:rPr>
-                <w:rFonts w:cs="Arial"/>
-              </w:rPr>
-              <w:t>+1</w:t>
-            </w:r>
-            <w:r>
-              <w:rPr>
-                <w:rFonts w:cs="Arial"/>
-              </w:rPr>
-              <w:t>].type}</w:t>
+            <w:r>
+              <w:rPr>
+                <w:rFonts w:cs="Arial"/>
+              </w:rPr>
+              <w:t>[i+1].</w:t>
+            </w:r>
+            <w:proofErr w:type="spellStart"/>
+            <w:r>
+              <w:rPr>
+                <w:rFonts w:cs="Arial"/>
+              </w:rPr>
+              <w:t>type</w:t>
+            </w:r>
+            <w:r>
+              <w:rPr>
+                <w:rFonts w:cs="Arial"/>
+              </w:rPr>
+              <w:t>_no</w:t>
+            </w:r>
+            <w:proofErr w:type="spellEnd"/>
+            <w:r>
+              <w:rPr>
+                <w:rFonts w:cs="Arial"/>
+              </w:rPr>
+              <w:t>}</w:t>
             </w:r>
           </w:p>
         </w:tc>
@@ -1246,7 +1216,6 @@
               <w:t>{</w:t>
             </w:r>
             <w:proofErr w:type="spellStart"/>
-            <w:proofErr w:type="gramStart"/>
             <w:r>
               <w:rPr>
                 <w:rFonts w:cs="Arial"/>
@@ -1254,7 +1223,6 @@
               <w:t>d.magazines</w:t>
             </w:r>
             <w:proofErr w:type="spellEnd"/>
-            <w:proofErr w:type="gramEnd"/>
             <w:r>
               <w:rPr>
                 <w:rFonts w:cs="Arial"/>
@@ -1303,7 +1271,6 @@
               <w:t>{</w:t>
             </w:r>
             <w:proofErr w:type="spellStart"/>
-            <w:proofErr w:type="gramStart"/>
             <w:r>
               <w:rPr>
                 <w:rFonts w:cs="Arial"/>
@@ -1311,24 +1278,11 @@
               <w:t>d.magazines</w:t>
             </w:r>
             <w:proofErr w:type="spellEnd"/>
-            <w:proofErr w:type="gramEnd"/>
-            <w:r>
-              <w:rPr>
-                <w:rFonts w:cs="Arial"/>
-              </w:rPr>
-              <w:t>[i</w:t>
-            </w:r>
-            <w:r>
-              <w:rPr>
-                <w:rFonts w:cs="Arial"/>
-              </w:rPr>
-              <w:t>+1</w:t>
-            </w:r>
-            <w:r>
-              <w:rPr>
-                <w:rFonts w:cs="Arial"/>
-              </w:rPr>
-              <w:t>].</w:t>
+            <w:r>
+              <w:rPr>
+                <w:rFonts w:cs="Arial"/>
+              </w:rPr>
+              <w:t>[i+1].</w:t>
             </w:r>
             <w:proofErr w:type="spellStart"/>
             <w:r>
@@ -1370,7 +1324,6 @@
               <w:t>{</w:t>
             </w:r>
             <w:proofErr w:type="spellStart"/>
-            <w:proofErr w:type="gramStart"/>
             <w:r>
               <w:rPr>
                 <w:rFonts w:cs="Arial"/>
@@ -1378,7 +1331,6 @@
               <w:t>d.magazines</w:t>
             </w:r>
             <w:proofErr w:type="spellEnd"/>
-            <w:proofErr w:type="gramEnd"/>
             <w:r>
               <w:rPr>
                 <w:rFonts w:cs="Arial"/>
@@ -1427,7 +1379,6 @@
               <w:t>{</w:t>
             </w:r>
             <w:proofErr w:type="spellStart"/>
-            <w:proofErr w:type="gramStart"/>
             <w:r>
               <w:rPr>
                 <w:rFonts w:cs="Arial"/>
@@ -1435,24 +1386,11 @@
               <w:t>d.magazines</w:t>
             </w:r>
             <w:proofErr w:type="spellEnd"/>
-            <w:proofErr w:type="gramEnd"/>
-            <w:r>
-              <w:rPr>
-                <w:rFonts w:cs="Arial"/>
-              </w:rPr>
-              <w:t>[i</w:t>
-            </w:r>
-            <w:r>
-              <w:rPr>
-                <w:rFonts w:cs="Arial"/>
-              </w:rPr>
-              <w:t>+1</w:t>
-            </w:r>
-            <w:r>
-              <w:rPr>
-                <w:rFonts w:cs="Arial"/>
-              </w:rPr>
-              <w:t>].</w:t>
+            <w:r>
+              <w:rPr>
+                <w:rFonts w:cs="Arial"/>
+              </w:rPr>
+              <w:t>[i+1].</w:t>
             </w:r>
             <w:proofErr w:type="spellStart"/>
             <w:r>
@@ -1605,7 +1543,6 @@
               <w:t>{</w:t>
             </w:r>
             <w:proofErr w:type="spellStart"/>
-            <w:proofErr w:type="gramStart"/>
             <w:r>
               <w:rPr>
                 <w:rFonts w:cs="Arial"/>
@@ -1614,9 +1551,9 @@
                 <w:sz w:val="22"/>
                 <w:szCs w:val="22"/>
               </w:rPr>
-              <w:t>d.issue</w:t>
-            </w:r>
-            <w:proofErr w:type="gramEnd"/>
+              <w:t>d.issue_date</w:t>
+            </w:r>
+            <w:proofErr w:type="spellEnd"/>
             <w:r>
               <w:rPr>
                 <w:rFonts w:cs="Arial"/>
@@ -1625,10 +1562,24 @@
                 <w:sz w:val="22"/>
                 <w:szCs w:val="22"/>
               </w:rPr>
-              <w:t>_date</w:t>
-            </w:r>
-            <w:proofErr w:type="spellEnd"/>
-            <w:r>
+              <w:t>}</w:t>
+            </w:r>
+          </w:p>
+        </w:tc>
+        <w:tc>
+          <w:tcPr>
+            <w:tcW w:w="4140" w:type="dxa"/>
+            <w:gridSpan w:val="5"/>
+            <w:tcBorders>
+              <w:top w:val="nil"/>
+              <w:left w:val="nil"/>
+              <w:bottom w:val="nil"/>
+              <w:right w:val="nil"/>
+            </w:tcBorders>
+          </w:tcPr>
+          <w:p>
+            <w:pPr>
+              <w:jc w:val="right"/>
               <w:rPr>
                 <w:rFonts w:cs="Arial"/>
                 <w:b/>
@@ -1636,24 +1587,32 @@
                 <w:sz w:val="22"/>
                 <w:szCs w:val="22"/>
               </w:rPr>
-              <w:t>}</w:t>
-            </w:r>
-          </w:p>
-        </w:tc>
-        <w:tc>
-          <w:tcPr>
-            <w:tcW w:w="4140" w:type="dxa"/>
-            <w:gridSpan w:val="5"/>
-            <w:tcBorders>
-              <w:top w:val="nil"/>
-              <w:left w:val="nil"/>
-              <w:bottom w:val="nil"/>
-              <w:right w:val="nil"/>
-            </w:tcBorders>
-          </w:tcPr>
-          <w:p>
-            <w:pPr>
-              <w:jc w:val="right"/>
+            </w:pPr>
+            <w:r>
+              <w:rPr>
+                <w:rFonts w:cs="Arial"/>
+                <w:spacing w:val="-10"/>
+                <w:sz w:val="22"/>
+                <w:szCs w:val="22"/>
+              </w:rPr>
+              <w:t>Date of Expiry:</w:t>
+            </w:r>
+          </w:p>
+        </w:tc>
+        <w:tc>
+          <w:tcPr>
+            <w:tcW w:w="2610" w:type="dxa"/>
+            <w:gridSpan w:val="2"/>
+            <w:tcBorders>
+              <w:top w:val="nil"/>
+              <w:left w:val="nil"/>
+              <w:bottom w:val="single" w:sz="4" w:space="0" w:color="auto"/>
+              <w:right w:val="nil"/>
+            </w:tcBorders>
+          </w:tcPr>
+          <w:p>
+            <w:pPr>
+              <w:jc w:val="center"/>
               <w:rPr>
                 <w:rFonts w:cs="Arial"/>
                 <w:b/>
@@ -1665,36 +1624,14 @@
             <w:r>
               <w:rPr>
                 <w:rFonts w:cs="Arial"/>
-                <w:spacing w:val="-10"/>
-                <w:sz w:val="22"/>
-                <w:szCs w:val="22"/>
-              </w:rPr>
-              <w:t>Date of Expiry:</w:t>
-            </w:r>
-          </w:p>
-        </w:tc>
-        <w:tc>
-          <w:tcPr>
-            <w:tcW w:w="2610" w:type="dxa"/>
-            <w:gridSpan w:val="2"/>
-            <w:tcBorders>
-              <w:top w:val="nil"/>
-              <w:left w:val="nil"/>
-              <w:bottom w:val="single" w:sz="4" w:space="0" w:color="auto"/>
-              <w:right w:val="nil"/>
-            </w:tcBorders>
-          </w:tcPr>
-          <w:p>
-            <w:pPr>
-              <w:jc w:val="center"/>
-              <w:rPr>
-                <w:rFonts w:cs="Arial"/>
                 <w:b/>
                 <w:i/>
                 <w:sz w:val="22"/>
                 <w:szCs w:val="22"/>
               </w:rPr>
-            </w:pPr>
+              <w:t>{</w:t>
+            </w:r>
+            <w:proofErr w:type="spellStart"/>
             <w:r>
               <w:rPr>
                 <w:rFonts w:cs="Arial"/>
@@ -1703,30 +1640,7 @@
                 <w:sz w:val="22"/>
                 <w:szCs w:val="22"/>
               </w:rPr>
-              <w:t>{</w:t>
-            </w:r>
-            <w:proofErr w:type="spellStart"/>
-            <w:proofErr w:type="gramStart"/>
-            <w:r>
-              <w:rPr>
-                <w:rFonts w:cs="Arial"/>
-                <w:b/>
-                <w:i/>
-                <w:sz w:val="22"/>
-                <w:szCs w:val="22"/>
-              </w:rPr>
-              <w:t>d.expiry</w:t>
-            </w:r>
-            <w:proofErr w:type="gramEnd"/>
-            <w:r>
-              <w:rPr>
-                <w:rFonts w:cs="Arial"/>
-                <w:b/>
-                <w:i/>
-                <w:sz w:val="22"/>
-                <w:szCs w:val="22"/>
-              </w:rPr>
-              <w:t>_date</w:t>
+              <w:t>d.expiry_date</w:t>
             </w:r>
             <w:proofErr w:type="spellEnd"/>
             <w:r>
@@ -2076,23 +1990,13 @@
               <w:t>{</w:t>
             </w:r>
             <w:proofErr w:type="spellStart"/>
-            <w:proofErr w:type="gramStart"/>
             <w:r>
               <w:rPr>
                 <w:rFonts w:cs="Arial"/>
                 <w:spacing w:val="-10"/>
                 <w:sz w:val="24"/>
               </w:rPr>
-              <w:t>d.images</w:t>
-            </w:r>
-            <w:proofErr w:type="gramEnd"/>
-            <w:r>
-              <w:rPr>
-                <w:rFonts w:cs="Arial"/>
-                <w:spacing w:val="-10"/>
-                <w:sz w:val="24"/>
-              </w:rPr>
-              <w:t>.issuing_inspector_signature</w:t>
+              <w:t>d.images.issuing_inspector_signature</w:t>
             </w:r>
             <w:proofErr w:type="spellEnd"/>
             <w:r>
@@ -2545,23 +2449,13 @@
       <w:t>{</w:t>
     </w:r>
     <w:proofErr w:type="spellStart"/>
-    <w:proofErr w:type="gramStart"/>
     <w:r>
       <w:rPr>
         <w:b/>
         <w:sz w:val="28"/>
         <w:szCs w:val="28"/>
       </w:rPr>
-      <w:t>d.mine</w:t>
-    </w:r>
-    <w:proofErr w:type="gramEnd"/>
-    <w:r>
-      <w:rPr>
-        <w:b/>
-        <w:sz w:val="28"/>
-        <w:szCs w:val="28"/>
-      </w:rPr>
-      <w:t>_number</w:t>
+      <w:t>d.mine_number</w:t>
     </w:r>
     <w:proofErr w:type="spellEnd"/>
     <w:r>

</xml_diff>

<commit_message>
Update Explosives Storage and Use Permit.docx
</commit_message>
<xml_diff>
--- a/services/core-api/app/templates/explosives_permit/Explosives Storage and Use Permit.docx
+++ b/services/core-api/app/templates/explosives_permit/Explosives Storage and Use Permit.docx
@@ -2,13 +2,6 @@
 <file path=word/document.xml><?xml version="1.0" encoding="utf-8"?>
 <w:document xmlns:wpc="http://schemas.microsoft.com/office/word/2010/wordprocessingCanvas" xmlns:cx="http://schemas.microsoft.com/office/drawing/2014/chartex" xmlns:cx1="http://schemas.microsoft.com/office/drawing/2015/9/8/chartex" xmlns:cx2="http://schemas.microsoft.com/office/drawing/2015/10/21/chartex" xmlns:cx3="http://schemas.microsoft.com/office/drawing/2016/5/9/chartex" xmlns:cx4="http://schemas.microsoft.com/office/drawing/2016/5/10/chartex" xmlns:cx5="http://schemas.microsoft.com/office/drawing/2016/5/11/chartex" xmlns:cx6="http://schemas.microsoft.com/office/drawing/2016/5/12/chartex" xmlns:cx7="http://schemas.microsoft.com/office/drawing/2016/5/13/chartex" xmlns:cx8="http://schemas.microsoft.com/office/drawing/2016/5/14/chartex" xmlns:mc="http://schemas.openxmlformats.org/markup-compatibility/2006" xmlns:aink="http://schemas.microsoft.com/office/drawing/2016/ink" xmlns:am3d="http://schemas.microsoft.com/office/drawing/2017/model3d" xmlns:o="urn:schemas-microsoft-com:office:office" xmlns:r="http://schemas.openxmlformats.org/officeDocument/2006/relationships" xmlns:m="http://schemas.openxmlformats.org/officeDocument/2006/math" xmlns:v="urn:schemas-microsoft-com:vml" xmlns:wp14="http://schemas.microsoft.com/office/word/2010/wordprocessingDrawing" xmlns:wp="http://schemas.openxmlformats.org/drawingml/2006/wordprocessingDrawing" xmlns:w10="urn:schemas-microsoft-com:office:word" xmlns:w="http://schemas.openxmlformats.org/wordprocessingml/2006/main" xmlns:w14="http://schemas.microsoft.com/office/word/2010/wordml" xmlns:w15="http://schemas.microsoft.com/office/word/2012/wordml" xmlns:w16cex="http://schemas.microsoft.com/office/word/2018/wordml/cex" xmlns:w16cid="http://schemas.microsoft.com/office/word/2016/wordml/cid" xmlns:w16="http://schemas.microsoft.com/office/word/2018/wordml" xmlns:w16sdtdh="http://schemas.microsoft.com/office/word/2020/wordml/sdtdatahash" xmlns:w16se="http://schemas.microsoft.com/office/word/2015/wordml/symex" xmlns:wpg="http://schemas.microsoft.com/office/word/2010/wordprocessingGroup" xmlns:wpi="http://schemas.microsoft.com/office/word/2010/wordprocessingInk" xmlns:wne="http://schemas.microsoft.com/office/word/2006/wordml" xmlns:wps="http://schemas.microsoft.com/office/word/2010/wordprocessingShape" mc:Ignorable="w14 w15 w16se w16cid w16 w16cex w16sdtdh wp14">
   <w:body>
-    <w:p>
-      <w:pPr>
-        <w:rPr>
-          <w:rFonts w:cs="Arial"/>
-        </w:rPr>
-      </w:pPr>
-    </w:p>
     <w:p>
       <w:pPr>
         <w:rPr>
@@ -1124,76 +1117,6 @@
               </w:rPr>
               <w:t>}</w:t>
             </w:r>
-          </w:p>
-          <w:p>
-            <w:pPr>
-              <w:pStyle w:val="ListParagraph"/>
-              <w:numPr>
-                <w:ilvl w:val="0"/>
-                <w:numId w:val="1"/>
-              </w:numPr>
-              <w:jc w:val="right"/>
-              <w:rPr>
-                <w:rFonts w:cs="Arial"/>
-              </w:rPr>
-            </w:pPr>
-            <w:r>
-              <w:rPr>
-                <w:rFonts w:cs="Arial"/>
-              </w:rPr>
-              <w:t xml:space="preserve"> </w:t>
-            </w:r>
-          </w:p>
-          <w:p>
-            <w:pPr>
-              <w:pStyle w:val="ListParagraph"/>
-              <w:numPr>
-                <w:ilvl w:val="0"/>
-                <w:numId w:val="1"/>
-              </w:numPr>
-              <w:jc w:val="right"/>
-              <w:rPr>
-                <w:rFonts w:cs="Arial"/>
-              </w:rPr>
-            </w:pPr>
-            <w:r>
-              <w:rPr>
-                <w:rFonts w:cs="Arial"/>
-              </w:rPr>
-              <w:t xml:space="preserve"> </w:t>
-            </w:r>
-          </w:p>
-          <w:p>
-            <w:pPr>
-              <w:pStyle w:val="ListParagraph"/>
-              <w:numPr>
-                <w:ilvl w:val="0"/>
-                <w:numId w:val="1"/>
-              </w:numPr>
-              <w:jc w:val="right"/>
-              <w:rPr>
-                <w:rFonts w:cs="Arial"/>
-              </w:rPr>
-            </w:pPr>
-            <w:r>
-              <w:rPr>
-                <w:rFonts w:cs="Arial"/>
-              </w:rPr>
-              <w:t xml:space="preserve"> </w:t>
-            </w:r>
-          </w:p>
-          <w:p>
-            <w:pPr>
-              <w:pStyle w:val="ListParagraph"/>
-              <w:numPr>
-                <w:ilvl w:val="0"/>
-                <w:numId w:val="1"/>
-              </w:numPr>
-              <w:jc w:val="right"/>
-              <w:rPr>
-                <w:rFonts w:cs="Arial"/>
-              </w:rPr>
-            </w:pPr>
           </w:p>
         </w:tc>
         <w:tc>
@@ -2381,7 +2304,7 @@
         </mc:Choice>
         <mc:Fallback>
           <w:pict>
-            <v:group w14:anchorId="29FCD4BE" id="Group 2" o:spid="_x0000_s1026" style="position:absolute;margin-left:0;margin-top:-8.5pt;width:742.4pt;height:557.15pt;z-index:251657728;mso-position-horizontal:center;mso-position-horizontal-relative:margin" coordsize="20000,20000" o:gfxdata="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">
+            <v:group w14:anchorId="382DAC47" id="Group 2" o:spid="_x0000_s1026" style="position:absolute;margin-left:0;margin-top:-8.5pt;width:742.4pt;height:557.15pt;z-index:251657728;mso-position-horizontal:center;mso-position-horizontal-relative:margin" coordsize="20000,20000" o:gfxdata="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">
               <v:rect id="Rectangle 3" o:spid="_x0000_s1027" style="position:absolute;width:20000;height:20000;visibility:visible;mso-wrap-style:square;v-text-anchor:top" o:gfxdata="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" filled="f" strokeweight="6pt"/>
               <v:rect id="Rectangle 4" o:spid="_x0000_s1028" style="position:absolute;left:233;top:320;width:19535;height:19358;visibility:visible;mso-wrap-style:square;v-text-anchor:top" o:gfxdata="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" filled="f" strokeweight="6pt"/>
               <w10:wrap anchorx="margin"/>
@@ -2551,13 +2474,13 @@
         <w:noProof/>
       </w:rPr>
       <w:drawing>
-        <wp:anchor distT="0" distB="0" distL="114300" distR="114300" simplePos="0" relativeHeight="251658752" behindDoc="1" locked="0" layoutInCell="1" allowOverlap="1" wp14:anchorId="3F54E38A" wp14:editId="58218A32">
+        <wp:anchor distT="0" distB="0" distL="114300" distR="114300" simplePos="0" relativeHeight="251658752" behindDoc="1" locked="0" layoutInCell="1" allowOverlap="1" wp14:anchorId="3F54E38A" wp14:editId="016A4C1D">
           <wp:simplePos x="0" y="0"/>
           <wp:positionH relativeFrom="margin">
-            <wp:align>center</wp:align>
+            <wp:posOffset>3342640</wp:posOffset>
           </wp:positionH>
           <wp:positionV relativeFrom="paragraph">
-            <wp:posOffset>175260</wp:posOffset>
+            <wp:posOffset>3810</wp:posOffset>
           </wp:positionV>
           <wp:extent cx="1544320" cy="1313815"/>
           <wp:effectExtent l="0" t="0" r="0" b="635"/>

</xml_diff>

<commit_message>
Update issuance data for letter
</commit_message>
<xml_diff>
--- a/services/core-api/app/templates/explosives_permit/Explosives Storage and Use Permit.docx
+++ b/services/core-api/app/templates/explosives_permit/Explosives Storage and Use Permit.docx
@@ -146,7 +146,8 @@
               <w:jc w:val="center"/>
               <w:rPr>
                 <w:rFonts w:cs="Arial"/>
-                <w:sz w:val="68"/>
+                <w:sz w:val="60"/>
+                <w:szCs w:val="60"/>
               </w:rPr>
             </w:pPr>
             <w:r>
@@ -154,7 +155,8 @@
                 <w:rFonts w:cs="Arial"/>
                 <w:b/>
                 <w:spacing w:val="-10"/>
-                <w:sz w:val="68"/>
+                <w:sz w:val="60"/>
+                <w:szCs w:val="60"/>
               </w:rPr>
               <w:t>Explosives Storage &amp; Use Permit</w:t>
             </w:r>
@@ -225,10 +227,8 @@
                 <w:sz w:val="22"/>
                 <w:szCs w:val="22"/>
               </w:rPr>
-              <w:t>{</w:t>
-            </w:r>
-            <w:proofErr w:type="spellStart"/>
-            <w:proofErr w:type="gramStart"/>
+              <w:t>{d.</w:t>
+            </w:r>
             <w:r>
               <w:rPr>
                 <w:rFonts w:cs="Arial"/>
@@ -237,7 +237,7 @@
                 <w:sz w:val="22"/>
                 <w:szCs w:val="22"/>
               </w:rPr>
-              <w:t>d.</w:t>
+              <w:t>permittee</w:t>
             </w:r>
             <w:r>
               <w:rPr>
@@ -247,9 +247,8 @@
                 <w:sz w:val="22"/>
                 <w:szCs w:val="22"/>
               </w:rPr>
-              <w:t>permittee</w:t>
-            </w:r>
-            <w:proofErr w:type="gramEnd"/>
+              <w:t>_name</w:t>
+            </w:r>
             <w:r>
               <w:rPr>
                 <w:rFonts w:cs="Arial"/>
@@ -258,9 +257,71 @@
                 <w:sz w:val="22"/>
                 <w:szCs w:val="22"/>
               </w:rPr>
-              <w:t>_name</w:t>
-            </w:r>
-            <w:proofErr w:type="spellEnd"/>
+              <w:t>}</w:t>
+            </w:r>
+          </w:p>
+        </w:tc>
+        <w:tc>
+          <w:tcPr>
+            <w:tcW w:w="1771" w:type="dxa"/>
+            <w:gridSpan w:val="2"/>
+            <w:tcBorders>
+              <w:top w:val="nil"/>
+              <w:left w:val="nil"/>
+              <w:bottom w:val="nil"/>
+              <w:right w:val="nil"/>
+            </w:tcBorders>
+          </w:tcPr>
+          <w:p>
+            <w:pPr>
+              <w:rPr>
+                <w:rFonts w:cs="Arial"/>
+                <w:sz w:val="22"/>
+                <w:szCs w:val="22"/>
+              </w:rPr>
+            </w:pPr>
+            <w:r>
+              <w:rPr>
+                <w:rFonts w:cs="Arial"/>
+                <w:spacing w:val="-20"/>
+                <w:sz w:val="22"/>
+                <w:szCs w:val="22"/>
+              </w:rPr>
+              <w:t>Located</w:t>
+            </w:r>
+            <w:r>
+              <w:rPr>
+                <w:rFonts w:cs="Arial"/>
+                <w:spacing w:val="-20"/>
+                <w:sz w:val="22"/>
+                <w:szCs w:val="22"/>
+              </w:rPr>
+              <w:t xml:space="preserve"> at</w:t>
+            </w:r>
+          </w:p>
+        </w:tc>
+        <w:tc>
+          <w:tcPr>
+            <w:tcW w:w="5330" w:type="dxa"/>
+            <w:gridSpan w:val="6"/>
+            <w:tcBorders>
+              <w:top w:val="nil"/>
+              <w:left w:val="nil"/>
+              <w:bottom w:val="single" w:sz="4" w:space="0" w:color="auto"/>
+              <w:right w:val="nil"/>
+            </w:tcBorders>
+          </w:tcPr>
+          <w:p>
+            <w:pPr>
+              <w:jc w:val="center"/>
+              <w:rPr>
+                <w:rFonts w:cs="Arial"/>
+                <w:bCs/>
+                <w:iCs/>
+                <w:sz w:val="22"/>
+                <w:szCs w:val="22"/>
+              </w:rPr>
+            </w:pPr>
             <w:r>
               <w:rPr>
                 <w:rFonts w:cs="Arial"/>
@@ -269,114 +330,7 @@
                 <w:sz w:val="22"/>
                 <w:szCs w:val="22"/>
               </w:rPr>
-              <w:t>}</w:t>
-            </w:r>
-          </w:p>
-        </w:tc>
-        <w:tc>
-          <w:tcPr>
-            <w:tcW w:w="1771" w:type="dxa"/>
-            <w:gridSpan w:val="2"/>
-            <w:tcBorders>
-              <w:top w:val="nil"/>
-              <w:left w:val="nil"/>
-              <w:bottom w:val="nil"/>
-              <w:right w:val="nil"/>
-            </w:tcBorders>
-          </w:tcPr>
-          <w:p>
-            <w:pPr>
-              <w:rPr>
-                <w:rFonts w:cs="Arial"/>
-                <w:sz w:val="22"/>
-                <w:szCs w:val="22"/>
-              </w:rPr>
-            </w:pPr>
-            <w:r>
-              <w:rPr>
-                <w:rFonts w:cs="Arial"/>
-                <w:spacing w:val="-20"/>
-                <w:sz w:val="22"/>
-                <w:szCs w:val="22"/>
-              </w:rPr>
-              <w:t>Located</w:t>
-            </w:r>
-            <w:r>
-              <w:rPr>
-                <w:rFonts w:cs="Arial"/>
-                <w:spacing w:val="-20"/>
-                <w:sz w:val="22"/>
-                <w:szCs w:val="22"/>
-              </w:rPr>
-              <w:t xml:space="preserve"> at</w:t>
-            </w:r>
-          </w:p>
-        </w:tc>
-        <w:tc>
-          <w:tcPr>
-            <w:tcW w:w="5330" w:type="dxa"/>
-            <w:gridSpan w:val="6"/>
-            <w:tcBorders>
-              <w:top w:val="nil"/>
-              <w:left w:val="nil"/>
-              <w:bottom w:val="single" w:sz="4" w:space="0" w:color="auto"/>
-              <w:right w:val="nil"/>
-            </w:tcBorders>
-          </w:tcPr>
-          <w:p>
-            <w:pPr>
-              <w:jc w:val="center"/>
-              <w:rPr>
-                <w:rFonts w:cs="Arial"/>
-                <w:bCs/>
-                <w:iCs/>
-                <w:sz w:val="22"/>
-                <w:szCs w:val="22"/>
-              </w:rPr>
-            </w:pPr>
-            <w:r>
-              <w:rPr>
-                <w:rFonts w:cs="Arial"/>
-                <w:b/>
-                <w:i/>
-                <w:sz w:val="22"/>
-                <w:szCs w:val="22"/>
-              </w:rPr>
-              <w:t>{</w:t>
-            </w:r>
-            <w:proofErr w:type="spellStart"/>
-            <w:proofErr w:type="gramStart"/>
-            <w:r>
-              <w:rPr>
-                <w:rFonts w:cs="Arial"/>
-                <w:b/>
-                <w:i/>
-                <w:sz w:val="22"/>
-                <w:szCs w:val="22"/>
-              </w:rPr>
-              <w:t>d.mine</w:t>
-            </w:r>
-            <w:proofErr w:type="gramEnd"/>
-            <w:r>
-              <w:rPr>
-                <w:rFonts w:cs="Arial"/>
-                <w:b/>
-                <w:i/>
-                <w:sz w:val="22"/>
-                <w:szCs w:val="22"/>
-              </w:rPr>
-              <w:t>_name</w:t>
-            </w:r>
-            <w:proofErr w:type="spellEnd"/>
-            <w:r>
-              <w:rPr>
-                <w:rFonts w:cs="Arial"/>
-                <w:b/>
-                <w:i/>
-                <w:sz w:val="22"/>
-                <w:szCs w:val="22"/>
-              </w:rPr>
-              <w:t>}</w:t>
+              <w:t>{d.mine_name}</w:t>
             </w:r>
           </w:p>
         </w:tc>
@@ -601,10 +555,8 @@
                 <w:sz w:val="22"/>
                 <w:szCs w:val="22"/>
               </w:rPr>
-              <w:t>{</w:t>
-            </w:r>
-            <w:proofErr w:type="spellStart"/>
-            <w:proofErr w:type="gramStart"/>
+              <w:t>{d.</w:t>
+            </w:r>
             <w:r>
               <w:rPr>
                 <w:rFonts w:cs="Arial"/>
@@ -613,7 +565,7 @@
                 <w:sz w:val="22"/>
                 <w:szCs w:val="22"/>
               </w:rPr>
-              <w:t>d.</w:t>
+              <w:t>permittee</w:t>
             </w:r>
             <w:r>
               <w:rPr>
@@ -623,29 +575,7 @@
                 <w:sz w:val="22"/>
                 <w:szCs w:val="22"/>
               </w:rPr>
-              <w:t>permittee</w:t>
-            </w:r>
-            <w:proofErr w:type="gramEnd"/>
-            <w:r>
-              <w:rPr>
-                <w:rFonts w:cs="Arial"/>
-                <w:b/>
-                <w:i/>
-                <w:sz w:val="22"/>
-                <w:szCs w:val="22"/>
-              </w:rPr>
-              <w:t>_address</w:t>
-            </w:r>
-            <w:proofErr w:type="spellEnd"/>
-            <w:r>
-              <w:rPr>
-                <w:rFonts w:cs="Arial"/>
-                <w:b/>
-                <w:i/>
-                <w:sz w:val="22"/>
-                <w:szCs w:val="22"/>
-              </w:rPr>
-              <w:t>}</w:t>
+              <w:t>_address}</w:t>
             </w:r>
           </w:p>
         </w:tc>
@@ -798,27 +728,7 @@
                 <w:sz w:val="22"/>
                 <w:szCs w:val="22"/>
               </w:rPr>
-              <w:t>{</w:t>
-            </w:r>
-            <w:proofErr w:type="spellStart"/>
-            <w:proofErr w:type="gramStart"/>
-            <w:r>
-              <w:rPr>
-                <w:rFonts w:cs="Arial"/>
-                <w:sz w:val="22"/>
-                <w:szCs w:val="22"/>
-              </w:rPr>
-              <w:t>d.latitude</w:t>
-            </w:r>
-            <w:proofErr w:type="spellEnd"/>
-            <w:proofErr w:type="gramEnd"/>
-            <w:r>
-              <w:rPr>
-                <w:rFonts w:cs="Arial"/>
-                <w:sz w:val="22"/>
-                <w:szCs w:val="22"/>
-              </w:rPr>
-              <w:t>}</w:t>
+              <w:t>{d.latitude}</w:t>
             </w:r>
           </w:p>
         </w:tc>
@@ -848,27 +758,7 @@
                 <w:sz w:val="22"/>
                 <w:szCs w:val="22"/>
               </w:rPr>
-              <w:t>{</w:t>
-            </w:r>
-            <w:proofErr w:type="spellStart"/>
-            <w:proofErr w:type="gramStart"/>
-            <w:r>
-              <w:rPr>
-                <w:rFonts w:cs="Arial"/>
-                <w:sz w:val="22"/>
-                <w:szCs w:val="22"/>
-              </w:rPr>
-              <w:t>d.longitude</w:t>
-            </w:r>
-            <w:proofErr w:type="spellEnd"/>
-            <w:proofErr w:type="gramEnd"/>
-            <w:r>
-              <w:rPr>
-                <w:rFonts w:cs="Arial"/>
-                <w:sz w:val="22"/>
-                <w:szCs w:val="22"/>
-              </w:rPr>
-              <w:t>}</w:t>
+              <w:t>{d.longitude}</w:t>
             </w:r>
           </w:p>
         </w:tc>
@@ -1054,51 +944,7 @@
               <w:rPr>
                 <w:rFonts w:cs="Arial"/>
               </w:rPr>
-              <w:t>{</w:t>
-            </w:r>
-            <w:proofErr w:type="spellStart"/>
-            <w:proofErr w:type="gramStart"/>
-            <w:r>
-              <w:rPr>
-                <w:rFonts w:cs="Arial"/>
-              </w:rPr>
-              <w:t>d.magazines</w:t>
-            </w:r>
-            <w:proofErr w:type="spellEnd"/>
-            <w:proofErr w:type="gramEnd"/>
-            <w:r>
-              <w:rPr>
-                <w:rFonts w:cs="Arial"/>
-              </w:rPr>
-              <w:t>[</w:t>
-            </w:r>
-            <w:proofErr w:type="spellStart"/>
-            <w:r>
-              <w:rPr>
-                <w:rFonts w:cs="Arial"/>
-              </w:rPr>
-              <w:t>i</w:t>
-            </w:r>
-            <w:proofErr w:type="spellEnd"/>
-            <w:r>
-              <w:rPr>
-                <w:rFonts w:cs="Arial"/>
-              </w:rPr>
-              <w:t>].</w:t>
-            </w:r>
-            <w:proofErr w:type="spellStart"/>
-            <w:r>
-              <w:rPr>
-                <w:rFonts w:cs="Arial"/>
-              </w:rPr>
-              <w:t>type_label</w:t>
-            </w:r>
-            <w:proofErr w:type="spellEnd"/>
-            <w:r>
-              <w:rPr>
-                <w:rFonts w:cs="Arial"/>
-              </w:rPr>
-              <w:t>}</w:t>
+              <w:t>{d.magazines[i].type_label}</w:t>
             </w:r>
           </w:p>
           <w:p>
@@ -1117,37 +963,7 @@
               <w:rPr>
                 <w:rFonts w:cs="Arial"/>
               </w:rPr>
-              <w:t>{</w:t>
-            </w:r>
-            <w:proofErr w:type="spellStart"/>
-            <w:proofErr w:type="gramStart"/>
-            <w:r>
-              <w:rPr>
-                <w:rFonts w:cs="Arial"/>
-              </w:rPr>
-              <w:t>d.magazines</w:t>
-            </w:r>
-            <w:proofErr w:type="spellEnd"/>
-            <w:proofErr w:type="gramEnd"/>
-            <w:r>
-              <w:rPr>
-                <w:rFonts w:cs="Arial"/>
-              </w:rPr>
-              <w:t>[i+1].</w:t>
-            </w:r>
-            <w:proofErr w:type="spellStart"/>
-            <w:r>
-              <w:rPr>
-                <w:rFonts w:cs="Arial"/>
-              </w:rPr>
-              <w:t>type_label</w:t>
-            </w:r>
-            <w:proofErr w:type="spellEnd"/>
-            <w:r>
-              <w:rPr>
-                <w:rFonts w:cs="Arial"/>
-              </w:rPr>
-              <w:t>}</w:t>
+              <w:t>{d.magazines[i+1].type_label}</w:t>
             </w:r>
           </w:p>
         </w:tc>
@@ -1172,44 +988,7 @@
               <w:rPr>
                 <w:rFonts w:cs="Arial"/>
               </w:rPr>
-              <w:t>{</w:t>
-            </w:r>
-            <w:proofErr w:type="spellStart"/>
-            <w:proofErr w:type="gramStart"/>
-            <w:r>
-              <w:rPr>
-                <w:rFonts w:cs="Arial"/>
-              </w:rPr>
-              <w:t>d.magazines</w:t>
-            </w:r>
-            <w:proofErr w:type="spellEnd"/>
-            <w:proofErr w:type="gramEnd"/>
-            <w:r>
-              <w:rPr>
-                <w:rFonts w:cs="Arial"/>
-              </w:rPr>
-              <w:t>[</w:t>
-            </w:r>
-            <w:proofErr w:type="spellStart"/>
-            <w:r>
-              <w:rPr>
-                <w:rFonts w:cs="Arial"/>
-              </w:rPr>
-              <w:t>i</w:t>
-            </w:r>
-            <w:proofErr w:type="spellEnd"/>
-            <w:r>
-              <w:rPr>
-                <w:rFonts w:cs="Arial"/>
-              </w:rPr>
-              <w:t>].</w:t>
-            </w:r>
-            <w:proofErr w:type="spellStart"/>
-            <w:r>
-              <w:rPr>
-                <w:rFonts w:cs="Arial"/>
-              </w:rPr>
-              <w:t>type</w:t>
+              <w:t>{d.magazines[i].type</w:t>
             </w:r>
             <w:r>
               <w:rPr>
@@ -1217,7 +996,6 @@
               </w:rPr>
               <w:t>_no</w:t>
             </w:r>
-            <w:proofErr w:type="spellEnd"/>
             <w:r>
               <w:rPr>
                 <w:rFonts w:cs="Arial"/>
@@ -1235,30 +1013,7 @@
               <w:rPr>
                 <w:rFonts w:cs="Arial"/>
               </w:rPr>
-              <w:t>{</w:t>
-            </w:r>
-            <w:proofErr w:type="spellStart"/>
-            <w:proofErr w:type="gramStart"/>
-            <w:r>
-              <w:rPr>
-                <w:rFonts w:cs="Arial"/>
-              </w:rPr>
-              <w:t>d.magazines</w:t>
-            </w:r>
-            <w:proofErr w:type="spellEnd"/>
-            <w:proofErr w:type="gramEnd"/>
-            <w:r>
-              <w:rPr>
-                <w:rFonts w:cs="Arial"/>
-              </w:rPr>
-              <w:t>[i+1].</w:t>
-            </w:r>
-            <w:proofErr w:type="spellStart"/>
-            <w:r>
-              <w:rPr>
-                <w:rFonts w:cs="Arial"/>
-              </w:rPr>
-              <w:t>type</w:t>
+              <w:t>{d.magazines[i+1].type</w:t>
             </w:r>
             <w:r>
               <w:rPr>
@@ -1266,7 +1021,6 @@
               </w:rPr>
               <w:t>_no</w:t>
             </w:r>
-            <w:proofErr w:type="spellEnd"/>
             <w:r>
               <w:rPr>
                 <w:rFonts w:cs="Arial"/>
@@ -1296,94 +1050,20 @@
               <w:rPr>
                 <w:rFonts w:cs="Arial"/>
               </w:rPr>
-              <w:t>{</w:t>
-            </w:r>
-            <w:proofErr w:type="spellStart"/>
-            <w:proofErr w:type="gramStart"/>
-            <w:r>
-              <w:rPr>
-                <w:rFonts w:cs="Arial"/>
-              </w:rPr>
-              <w:t>d.magazines</w:t>
-            </w:r>
-            <w:proofErr w:type="spellEnd"/>
-            <w:proofErr w:type="gramEnd"/>
-            <w:r>
-              <w:rPr>
-                <w:rFonts w:cs="Arial"/>
-              </w:rPr>
-              <w:t>[</w:t>
-            </w:r>
-            <w:proofErr w:type="spellStart"/>
-            <w:r>
-              <w:rPr>
-                <w:rFonts w:cs="Arial"/>
-              </w:rPr>
-              <w:t>i</w:t>
-            </w:r>
-            <w:proofErr w:type="spellEnd"/>
-            <w:r>
-              <w:rPr>
-                <w:rFonts w:cs="Arial"/>
-              </w:rPr>
-              <w:t>].</w:t>
-            </w:r>
-            <w:proofErr w:type="spellStart"/>
-            <w:r>
-              <w:rPr>
-                <w:rFonts w:cs="Arial"/>
-              </w:rPr>
-              <w:t>tag_no</w:t>
-            </w:r>
-            <w:proofErr w:type="spellEnd"/>
-            <w:r>
-              <w:rPr>
-                <w:rFonts w:cs="Arial"/>
-              </w:rPr>
-              <w:t>}</w:t>
-            </w:r>
-          </w:p>
-          <w:p>
-            <w:pPr>
-              <w:rPr>
-                <w:rFonts w:cs="Arial"/>
-              </w:rPr>
-            </w:pPr>
-            <w:r>
-              <w:rPr>
-                <w:rFonts w:cs="Arial"/>
-              </w:rPr>
-              <w:t>{</w:t>
-            </w:r>
-            <w:proofErr w:type="spellStart"/>
-            <w:proofErr w:type="gramStart"/>
-            <w:r>
-              <w:rPr>
-                <w:rFonts w:cs="Arial"/>
-              </w:rPr>
-              <w:t>d.magazines</w:t>
-            </w:r>
-            <w:proofErr w:type="spellEnd"/>
-            <w:proofErr w:type="gramEnd"/>
-            <w:r>
-              <w:rPr>
-                <w:rFonts w:cs="Arial"/>
-              </w:rPr>
-              <w:t>[i+1].</w:t>
-            </w:r>
-            <w:proofErr w:type="spellStart"/>
-            <w:r>
-              <w:rPr>
-                <w:rFonts w:cs="Arial"/>
-              </w:rPr>
-              <w:t>tag_no</w:t>
-            </w:r>
-            <w:proofErr w:type="spellEnd"/>
-            <w:r>
-              <w:rPr>
-                <w:rFonts w:cs="Arial"/>
-              </w:rPr>
-              <w:t>}</w:t>
+              <w:t>{d.magazines[i].tag_no}</w:t>
+            </w:r>
+          </w:p>
+          <w:p>
+            <w:pPr>
+              <w:rPr>
+                <w:rFonts w:cs="Arial"/>
+              </w:rPr>
+            </w:pPr>
+            <w:r>
+              <w:rPr>
+                <w:rFonts w:cs="Arial"/>
+              </w:rPr>
+              <w:t>{d.magazines[i+1].tag_no}</w:t>
             </w:r>
           </w:p>
         </w:tc>
@@ -1408,94 +1088,20 @@
               <w:rPr>
                 <w:rFonts w:cs="Arial"/>
               </w:rPr>
-              <w:t>{</w:t>
-            </w:r>
-            <w:proofErr w:type="spellStart"/>
-            <w:proofErr w:type="gramStart"/>
-            <w:r>
-              <w:rPr>
-                <w:rFonts w:cs="Arial"/>
-              </w:rPr>
-              <w:t>d.magazines</w:t>
-            </w:r>
-            <w:proofErr w:type="spellEnd"/>
-            <w:proofErr w:type="gramEnd"/>
-            <w:r>
-              <w:rPr>
-                <w:rFonts w:cs="Arial"/>
-              </w:rPr>
-              <w:t>[</w:t>
-            </w:r>
-            <w:proofErr w:type="spellStart"/>
-            <w:r>
-              <w:rPr>
-                <w:rFonts w:cs="Arial"/>
-              </w:rPr>
-              <w:t>i</w:t>
-            </w:r>
-            <w:proofErr w:type="spellEnd"/>
-            <w:r>
-              <w:rPr>
-                <w:rFonts w:cs="Arial"/>
-              </w:rPr>
-              <w:t>].</w:t>
-            </w:r>
-            <w:proofErr w:type="spellStart"/>
-            <w:r>
-              <w:rPr>
-                <w:rFonts w:cs="Arial"/>
-              </w:rPr>
-              <w:t>quantity_label</w:t>
-            </w:r>
-            <w:proofErr w:type="spellEnd"/>
-            <w:r>
-              <w:rPr>
-                <w:rFonts w:cs="Arial"/>
-              </w:rPr>
-              <w:t>}</w:t>
-            </w:r>
-          </w:p>
-          <w:p>
-            <w:pPr>
-              <w:rPr>
-                <w:rFonts w:cs="Arial"/>
-              </w:rPr>
-            </w:pPr>
-            <w:r>
-              <w:rPr>
-                <w:rFonts w:cs="Arial"/>
-              </w:rPr>
-              <w:t>{</w:t>
-            </w:r>
-            <w:proofErr w:type="spellStart"/>
-            <w:proofErr w:type="gramStart"/>
-            <w:r>
-              <w:rPr>
-                <w:rFonts w:cs="Arial"/>
-              </w:rPr>
-              <w:t>d.magazines</w:t>
-            </w:r>
-            <w:proofErr w:type="spellEnd"/>
-            <w:proofErr w:type="gramEnd"/>
-            <w:r>
-              <w:rPr>
-                <w:rFonts w:cs="Arial"/>
-              </w:rPr>
-              <w:t>[i+1].</w:t>
-            </w:r>
-            <w:proofErr w:type="spellStart"/>
-            <w:r>
-              <w:rPr>
-                <w:rFonts w:cs="Arial"/>
-              </w:rPr>
-              <w:t>quantity_label</w:t>
-            </w:r>
-            <w:proofErr w:type="spellEnd"/>
-            <w:r>
-              <w:rPr>
-                <w:rFonts w:cs="Arial"/>
-              </w:rPr>
-              <w:t>}</w:t>
+              <w:t>{d.magazines[i].quantity_label}</w:t>
+            </w:r>
+          </w:p>
+          <w:p>
+            <w:pPr>
+              <w:rPr>
+                <w:rFonts w:cs="Arial"/>
+              </w:rPr>
+            </w:pPr>
+            <w:r>
+              <w:rPr>
+                <w:rFonts w:cs="Arial"/>
+              </w:rPr>
+              <w:t>{d.magazines[i+1].quantity_label}</w:t>
             </w:r>
           </w:p>
         </w:tc>
@@ -1638,11 +1244,24 @@
                 <w:sz w:val="22"/>
                 <w:szCs w:val="22"/>
               </w:rPr>
-              <w:t>{</w:t>
-            </w:r>
-            <w:proofErr w:type="spellStart"/>
-            <w:proofErr w:type="gramStart"/>
-            <w:r>
+              <w:t>{d.issue_date}</w:t>
+            </w:r>
+          </w:p>
+        </w:tc>
+        <w:tc>
+          <w:tcPr>
+            <w:tcW w:w="4140" w:type="dxa"/>
+            <w:gridSpan w:val="5"/>
+            <w:tcBorders>
+              <w:top w:val="nil"/>
+              <w:left w:val="nil"/>
+              <w:bottom w:val="nil"/>
+              <w:right w:val="nil"/>
+            </w:tcBorders>
+          </w:tcPr>
+          <w:p>
+            <w:pPr>
+              <w:jc w:val="right"/>
               <w:rPr>
                 <w:rFonts w:cs="Arial"/>
                 <w:b/>
@@ -1650,10 +1269,32 @@
                 <w:sz w:val="22"/>
                 <w:szCs w:val="22"/>
               </w:rPr>
-              <w:t>d.issue</w:t>
-            </w:r>
-            <w:proofErr w:type="gramEnd"/>
-            <w:r>
+            </w:pPr>
+            <w:r>
+              <w:rPr>
+                <w:rFonts w:cs="Arial"/>
+                <w:spacing w:val="-10"/>
+                <w:sz w:val="22"/>
+                <w:szCs w:val="22"/>
+              </w:rPr>
+              <w:t>Date of Expiry:</w:t>
+            </w:r>
+          </w:p>
+        </w:tc>
+        <w:tc>
+          <w:tcPr>
+            <w:tcW w:w="2610" w:type="dxa"/>
+            <w:gridSpan w:val="2"/>
+            <w:tcBorders>
+              <w:top w:val="nil"/>
+              <w:left w:val="nil"/>
+              <w:bottom w:val="single" w:sz="4" w:space="0" w:color="auto"/>
+              <w:right w:val="nil"/>
+            </w:tcBorders>
+          </w:tcPr>
+          <w:p>
+            <w:pPr>
+              <w:jc w:val="center"/>
               <w:rPr>
                 <w:rFonts w:cs="Arial"/>
                 <w:b/>
@@ -1661,9 +1302,7 @@
                 <w:sz w:val="22"/>
                 <w:szCs w:val="22"/>
               </w:rPr>
-              <w:t>_date</w:t>
-            </w:r>
-            <w:proofErr w:type="spellEnd"/>
+            </w:pPr>
             <w:r>
               <w:rPr>
                 <w:rFonts w:cs="Arial"/>
@@ -1672,108 +1311,7 @@
                 <w:sz w:val="22"/>
                 <w:szCs w:val="22"/>
               </w:rPr>
-              <w:t>}</w:t>
-            </w:r>
-          </w:p>
-        </w:tc>
-        <w:tc>
-          <w:tcPr>
-            <w:tcW w:w="4140" w:type="dxa"/>
-            <w:gridSpan w:val="5"/>
-            <w:tcBorders>
-              <w:top w:val="nil"/>
-              <w:left w:val="nil"/>
-              <w:bottom w:val="nil"/>
-              <w:right w:val="nil"/>
-            </w:tcBorders>
-          </w:tcPr>
-          <w:p>
-            <w:pPr>
-              <w:jc w:val="right"/>
-              <w:rPr>
-                <w:rFonts w:cs="Arial"/>
-                <w:b/>
-                <w:i/>
-                <w:sz w:val="22"/>
-                <w:szCs w:val="22"/>
-              </w:rPr>
-            </w:pPr>
-            <w:r>
-              <w:rPr>
-                <w:rFonts w:cs="Arial"/>
-                <w:spacing w:val="-10"/>
-                <w:sz w:val="22"/>
-                <w:szCs w:val="22"/>
-              </w:rPr>
-              <w:t>Date of Expiry:</w:t>
-            </w:r>
-          </w:p>
-        </w:tc>
-        <w:tc>
-          <w:tcPr>
-            <w:tcW w:w="2610" w:type="dxa"/>
-            <w:gridSpan w:val="2"/>
-            <w:tcBorders>
-              <w:top w:val="nil"/>
-              <w:left w:val="nil"/>
-              <w:bottom w:val="single" w:sz="4" w:space="0" w:color="auto"/>
-              <w:right w:val="nil"/>
-            </w:tcBorders>
-          </w:tcPr>
-          <w:p>
-            <w:pPr>
-              <w:jc w:val="center"/>
-              <w:rPr>
-                <w:rFonts w:cs="Arial"/>
-                <w:b/>
-                <w:i/>
-                <w:sz w:val="22"/>
-                <w:szCs w:val="22"/>
-              </w:rPr>
-            </w:pPr>
-            <w:r>
-              <w:rPr>
-                <w:rFonts w:cs="Arial"/>
-                <w:b/>
-                <w:i/>
-                <w:sz w:val="22"/>
-                <w:szCs w:val="22"/>
-              </w:rPr>
-              <w:t>{</w:t>
-            </w:r>
-            <w:proofErr w:type="spellStart"/>
-            <w:proofErr w:type="gramStart"/>
-            <w:r>
-              <w:rPr>
-                <w:rFonts w:cs="Arial"/>
-                <w:b/>
-                <w:i/>
-                <w:sz w:val="22"/>
-                <w:szCs w:val="22"/>
-              </w:rPr>
-              <w:t>d.expiry</w:t>
-            </w:r>
-            <w:proofErr w:type="gramEnd"/>
-            <w:r>
-              <w:rPr>
-                <w:rFonts w:cs="Arial"/>
-                <w:b/>
-                <w:i/>
-                <w:sz w:val="22"/>
-                <w:szCs w:val="22"/>
-              </w:rPr>
-              <w:t>_date</w:t>
-            </w:r>
-            <w:proofErr w:type="spellEnd"/>
-            <w:r>
-              <w:rPr>
-                <w:rFonts w:cs="Arial"/>
-                <w:b/>
-                <w:i/>
-                <w:sz w:val="22"/>
-                <w:szCs w:val="22"/>
-              </w:rPr>
-              <w:t>}</w:t>
+              <w:t>{d.expiry_date}</w:t>
             </w:r>
           </w:p>
         </w:tc>
@@ -1952,29 +1490,7 @@
         <w:rPr>
           <w:rFonts w:cs="Arial"/>
         </w:rPr>
-        <w:t>{</w:t>
-      </w:r>
-      <w:proofErr w:type="spellStart"/>
-      <w:proofErr w:type="gramStart"/>
-      <w:r>
-        <w:rPr>
-          <w:rFonts w:cs="Arial"/>
-        </w:rPr>
-        <w:t>d.images</w:t>
-      </w:r>
-      <w:proofErr w:type="gramEnd"/>
-      <w:r>
-        <w:rPr>
-          <w:rFonts w:cs="Arial"/>
-        </w:rPr>
-        <w:t>.issuing_inspector_signature</w:t>
-      </w:r>
-      <w:proofErr w:type="spellEnd"/>
-      <w:r>
-        <w:rPr>
-          <w:rFonts w:cs="Arial"/>
-        </w:rPr>
-        <w:t>}</w:t>
+        <w:t>{d.images.issuing_inspector_signature}</w:t>
       </w:r>
     </w:p>
     <w:tbl>
@@ -2465,35 +1981,7 @@
               <w:sz w:val="28"/>
               <w:szCs w:val="28"/>
             </w:rPr>
-            <w:t>{</w:t>
-          </w:r>
-          <w:proofErr w:type="spellStart"/>
-          <w:proofErr w:type="gramStart"/>
-          <w:r>
-            <w:rPr>
-              <w:b/>
-              <w:sz w:val="28"/>
-              <w:szCs w:val="28"/>
-            </w:rPr>
-            <w:t>d.mine</w:t>
-          </w:r>
-          <w:proofErr w:type="gramEnd"/>
-          <w:r>
-            <w:rPr>
-              <w:b/>
-              <w:sz w:val="28"/>
-              <w:szCs w:val="28"/>
-            </w:rPr>
-            <w:t>_number</w:t>
-          </w:r>
-          <w:proofErr w:type="spellEnd"/>
-          <w:r>
-            <w:rPr>
-              <w:b/>
-              <w:sz w:val="28"/>
-              <w:szCs w:val="28"/>
-            </w:rPr>
-            <w:t>}</w:t>
+            <w:t>{d.mine_number}</w:t>
           </w:r>
         </w:p>
       </w:tc>
@@ -2529,35 +2017,7 @@
               <w:sz w:val="28"/>
               <w:szCs w:val="28"/>
             </w:rPr>
-            <w:t>{</w:t>
-          </w:r>
-          <w:proofErr w:type="spellStart"/>
-          <w:proofErr w:type="gramStart"/>
-          <w:r>
-            <w:rPr>
-              <w:b/>
-              <w:sz w:val="28"/>
-              <w:szCs w:val="28"/>
-            </w:rPr>
-            <w:t>d.permit</w:t>
-          </w:r>
-          <w:proofErr w:type="gramEnd"/>
-          <w:r>
-            <w:rPr>
-              <w:b/>
-              <w:sz w:val="28"/>
-              <w:szCs w:val="28"/>
-            </w:rPr>
-            <w:t>_number</w:t>
-          </w:r>
-          <w:proofErr w:type="spellEnd"/>
-          <w:r>
-            <w:rPr>
-              <w:b/>
-              <w:sz w:val="28"/>
-              <w:szCs w:val="28"/>
-            </w:rPr>
-            <w:t>}</w:t>
+            <w:t>{d.permit_number}</w:t>
           </w:r>
         </w:p>
       </w:tc>

</xml_diff>

<commit_message>
Improve UX by modifying action menus and adding image processing
The commit includes changes to the Explosives Permit and Amendments action menus to improve user experience. The action menu for amendments is now view-only to prevent unauthorized edits. The commit also includes changes for processing images, particularly for handling naming conventions and appending necessary values. An additional library, Pillow, has been added to the package requirements to support image processing. Changes were made following user feedback to simplify navigation and enhance usability.
</commit_message>
<xml_diff>
--- a/services/core-api/app/templates/explosives_permit/Explosives Storage and Use Permit.docx
+++ b/services/core-api/app/templates/explosives_permit/Explosives Storage and Use Permit.docx
@@ -1,6 +1,6 @@
 
 <file path=word/document.xml><?xml version="1.0" encoding="utf-8"?>
-<w:document xmlns:wpc="http://schemas.microsoft.com/office/word/2010/wordprocessingCanvas" xmlns:cx="http://schemas.microsoft.com/office/drawing/2014/chartex" xmlns:cx1="http://schemas.microsoft.com/office/drawing/2015/9/8/chartex" xmlns:cx2="http://schemas.microsoft.com/office/drawing/2015/10/21/chartex" xmlns:cx3="http://schemas.microsoft.com/office/drawing/2016/5/9/chartex" xmlns:cx4="http://schemas.microsoft.com/office/drawing/2016/5/10/chartex" xmlns:cx5="http://schemas.microsoft.com/office/drawing/2016/5/11/chartex" xmlns:cx6="http://schemas.microsoft.com/office/drawing/2016/5/12/chartex" xmlns:cx7="http://schemas.microsoft.com/office/drawing/2016/5/13/chartex" xmlns:cx8="http://schemas.microsoft.com/office/drawing/2016/5/14/chartex" xmlns:mc="http://schemas.openxmlformats.org/markup-compatibility/2006" xmlns:aink="http://schemas.microsoft.com/office/drawing/2016/ink" xmlns:am3d="http://schemas.microsoft.com/office/drawing/2017/model3d" xmlns:o="urn:schemas-microsoft-com:office:office" xmlns:r="http://schemas.openxmlformats.org/officeDocument/2006/relationships" xmlns:m="http://schemas.openxmlformats.org/officeDocument/2006/math" xmlns:v="urn:schemas-microsoft-com:vml" xmlns:wp14="http://schemas.microsoft.com/office/word/2010/wordprocessingDrawing" xmlns:wp="http://schemas.openxmlformats.org/drawingml/2006/wordprocessingDrawing" xmlns:w10="urn:schemas-microsoft-com:office:word" xmlns:w="http://schemas.openxmlformats.org/wordprocessingml/2006/main" xmlns:w14="http://schemas.microsoft.com/office/word/2010/wordml" xmlns:w15="http://schemas.microsoft.com/office/word/2012/wordml" xmlns:w16cex="http://schemas.microsoft.com/office/word/2018/wordml/cex" xmlns:w16cid="http://schemas.microsoft.com/office/word/2016/wordml/cid" xmlns:w16="http://schemas.microsoft.com/office/word/2018/wordml" xmlns:w16sdtdh="http://schemas.microsoft.com/office/word/2020/wordml/sdtdatahash" xmlns:w16se="http://schemas.microsoft.com/office/word/2015/wordml/symex" xmlns:wpg="http://schemas.microsoft.com/office/word/2010/wordprocessingGroup" xmlns:wpi="http://schemas.microsoft.com/office/word/2010/wordprocessingInk" xmlns:wne="http://schemas.microsoft.com/office/word/2006/wordml" xmlns:wps="http://schemas.microsoft.com/office/word/2010/wordprocessingShape" mc:Ignorable="w14 w15 w16se w16cid w16 w16cex w16sdtdh wp14">
+<w:document xmlns:wpc="http://schemas.microsoft.com/office/word/2010/wordprocessingCanvas" xmlns:cx="http://schemas.microsoft.com/office/drawing/2014/chartex" xmlns:cx1="http://schemas.microsoft.com/office/drawing/2015/9/8/chartex" xmlns:cx2="http://schemas.microsoft.com/office/drawing/2015/10/21/chartex" xmlns:cx3="http://schemas.microsoft.com/office/drawing/2016/5/9/chartex" xmlns:cx4="http://schemas.microsoft.com/office/drawing/2016/5/10/chartex" xmlns:cx5="http://schemas.microsoft.com/office/drawing/2016/5/11/chartex" xmlns:cx6="http://schemas.microsoft.com/office/drawing/2016/5/12/chartex" xmlns:cx7="http://schemas.microsoft.com/office/drawing/2016/5/13/chartex" xmlns:cx8="http://schemas.microsoft.com/office/drawing/2016/5/14/chartex" xmlns:mc="http://schemas.openxmlformats.org/markup-compatibility/2006" xmlns:aink="http://schemas.microsoft.com/office/drawing/2016/ink" xmlns:am3d="http://schemas.microsoft.com/office/drawing/2017/model3d" xmlns:o="urn:schemas-microsoft-com:office:office" xmlns:oel="http://schemas.microsoft.com/office/2019/extlst" xmlns:r="http://schemas.openxmlformats.org/officeDocument/2006/relationships" xmlns:m="http://schemas.openxmlformats.org/officeDocument/2006/math" xmlns:v="urn:schemas-microsoft-com:vml" xmlns:wp14="http://schemas.microsoft.com/office/word/2010/wordprocessingDrawing" xmlns:wp="http://schemas.openxmlformats.org/drawingml/2006/wordprocessingDrawing" xmlns:w10="urn:schemas-microsoft-com:office:word" xmlns:w="http://schemas.openxmlformats.org/wordprocessingml/2006/main" xmlns:w14="http://schemas.microsoft.com/office/word/2010/wordml" xmlns:w15="http://schemas.microsoft.com/office/word/2012/wordml" xmlns:w16cex="http://schemas.microsoft.com/office/word/2018/wordml/cex" xmlns:w16cid="http://schemas.microsoft.com/office/word/2016/wordml/cid" xmlns:w16="http://schemas.microsoft.com/office/word/2018/wordml" xmlns:w16sdtdh="http://schemas.microsoft.com/office/word/2020/wordml/sdtdatahash" xmlns:w16se="http://schemas.microsoft.com/office/word/2015/wordml/symex" xmlns:wpg="http://schemas.microsoft.com/office/word/2010/wordprocessingGroup" xmlns:wpi="http://schemas.microsoft.com/office/word/2010/wordprocessingInk" xmlns:wne="http://schemas.microsoft.com/office/word/2006/wordml" xmlns:wps="http://schemas.microsoft.com/office/word/2010/wordprocessingShape" mc:Ignorable="w14 w15 w16se w16cid w16 w16cex w16sdtdh wp14">
   <w:body>
     <w:p>
       <w:pPr>
@@ -2069,7 +2069,25 @@
                 <w:sz w:val="12"/>
                 <w:szCs w:val="12"/>
               </w:rPr>
-              <w:t>Inspector of Mines</w:t>
+              <w:t>{d.</w:t>
+            </w:r>
+            <w:r>
+              <w:rPr>
+                <w:rFonts w:cs="Arial"/>
+                <w:spacing w:val="-10"/>
+                <w:sz w:val="12"/>
+                <w:szCs w:val="12"/>
+              </w:rPr>
+              <w:t>issuing_inspector_name</w:t>
+            </w:r>
+            <w:r>
+              <w:rPr>
+                <w:rFonts w:cs="Arial"/>
+                <w:spacing w:val="-10"/>
+                <w:sz w:val="12"/>
+                <w:szCs w:val="12"/>
+              </w:rPr>
+              <w:t>}</w:t>
             </w:r>
           </w:p>
         </w:tc>
@@ -2146,7 +2164,7 @@
 </file>
 
 <file path=word/endnotes.xml><?xml version="1.0" encoding="utf-8"?>
-<w:endnotes xmlns:wpc="http://schemas.microsoft.com/office/word/2010/wordprocessingCanvas" xmlns:cx="http://schemas.microsoft.com/office/drawing/2014/chartex" xmlns:cx1="http://schemas.microsoft.com/office/drawing/2015/9/8/chartex" xmlns:cx2="http://schemas.microsoft.com/office/drawing/2015/10/21/chartex" xmlns:cx3="http://schemas.microsoft.com/office/drawing/2016/5/9/chartex" xmlns:cx4="http://schemas.microsoft.com/office/drawing/2016/5/10/chartex" xmlns:cx5="http://schemas.microsoft.com/office/drawing/2016/5/11/chartex" xmlns:cx6="http://schemas.microsoft.com/office/drawing/2016/5/12/chartex" xmlns:cx7="http://schemas.microsoft.com/office/drawing/2016/5/13/chartex" xmlns:cx8="http://schemas.microsoft.com/office/drawing/2016/5/14/chartex" xmlns:mc="http://schemas.openxmlformats.org/markup-compatibility/2006" xmlns:aink="http://schemas.microsoft.com/office/drawing/2016/ink" xmlns:am3d="http://schemas.microsoft.com/office/drawing/2017/model3d" xmlns:o="urn:schemas-microsoft-com:office:office" xmlns:r="http://schemas.openxmlformats.org/officeDocument/2006/relationships" xmlns:m="http://schemas.openxmlformats.org/officeDocument/2006/math" xmlns:v="urn:schemas-microsoft-com:vml" xmlns:wp14="http://schemas.microsoft.com/office/word/2010/wordprocessingDrawing" xmlns:wp="http://schemas.openxmlformats.org/drawingml/2006/wordprocessingDrawing" xmlns:w10="urn:schemas-microsoft-com:office:word" xmlns:w="http://schemas.openxmlformats.org/wordprocessingml/2006/main" xmlns:w14="http://schemas.microsoft.com/office/word/2010/wordml" xmlns:w15="http://schemas.microsoft.com/office/word/2012/wordml" xmlns:w16cex="http://schemas.microsoft.com/office/word/2018/wordml/cex" xmlns:w16cid="http://schemas.microsoft.com/office/word/2016/wordml/cid" xmlns:w16="http://schemas.microsoft.com/office/word/2018/wordml" xmlns:w16sdtdh="http://schemas.microsoft.com/office/word/2020/wordml/sdtdatahash" xmlns:w16se="http://schemas.microsoft.com/office/word/2015/wordml/symex" xmlns:wpg="http://schemas.microsoft.com/office/word/2010/wordprocessingGroup" xmlns:wpi="http://schemas.microsoft.com/office/word/2010/wordprocessingInk" xmlns:wne="http://schemas.microsoft.com/office/word/2006/wordml" xmlns:wps="http://schemas.microsoft.com/office/word/2010/wordprocessingShape" mc:Ignorable="w14 w15 w16se w16cid w16 w16cex w16sdtdh wp14">
+<w:endnotes xmlns:wpc="http://schemas.microsoft.com/office/word/2010/wordprocessingCanvas" xmlns:cx="http://schemas.microsoft.com/office/drawing/2014/chartex" xmlns:cx1="http://schemas.microsoft.com/office/drawing/2015/9/8/chartex" xmlns:cx2="http://schemas.microsoft.com/office/drawing/2015/10/21/chartex" xmlns:cx3="http://schemas.microsoft.com/office/drawing/2016/5/9/chartex" xmlns:cx4="http://schemas.microsoft.com/office/drawing/2016/5/10/chartex" xmlns:cx5="http://schemas.microsoft.com/office/drawing/2016/5/11/chartex" xmlns:cx6="http://schemas.microsoft.com/office/drawing/2016/5/12/chartex" xmlns:cx7="http://schemas.microsoft.com/office/drawing/2016/5/13/chartex" xmlns:cx8="http://schemas.microsoft.com/office/drawing/2016/5/14/chartex" xmlns:mc="http://schemas.openxmlformats.org/markup-compatibility/2006" xmlns:aink="http://schemas.microsoft.com/office/drawing/2016/ink" xmlns:am3d="http://schemas.microsoft.com/office/drawing/2017/model3d" xmlns:o="urn:schemas-microsoft-com:office:office" xmlns:oel="http://schemas.microsoft.com/office/2019/extlst" xmlns:r="http://schemas.openxmlformats.org/officeDocument/2006/relationships" xmlns:m="http://schemas.openxmlformats.org/officeDocument/2006/math" xmlns:v="urn:schemas-microsoft-com:vml" xmlns:wp14="http://schemas.microsoft.com/office/word/2010/wordprocessingDrawing" xmlns:wp="http://schemas.openxmlformats.org/drawingml/2006/wordprocessingDrawing" xmlns:w10="urn:schemas-microsoft-com:office:word" xmlns:w="http://schemas.openxmlformats.org/wordprocessingml/2006/main" xmlns:w14="http://schemas.microsoft.com/office/word/2010/wordml" xmlns:w15="http://schemas.microsoft.com/office/word/2012/wordml" xmlns:w16cex="http://schemas.microsoft.com/office/word/2018/wordml/cex" xmlns:w16cid="http://schemas.microsoft.com/office/word/2016/wordml/cid" xmlns:w16="http://schemas.microsoft.com/office/word/2018/wordml" xmlns:w16sdtdh="http://schemas.microsoft.com/office/word/2020/wordml/sdtdatahash" xmlns:w16se="http://schemas.microsoft.com/office/word/2015/wordml/symex" xmlns:wpg="http://schemas.microsoft.com/office/word/2010/wordprocessingGroup" xmlns:wpi="http://schemas.microsoft.com/office/word/2010/wordprocessingInk" xmlns:wne="http://schemas.microsoft.com/office/word/2006/wordml" xmlns:wps="http://schemas.microsoft.com/office/word/2010/wordprocessingShape" mc:Ignorable="w14 w15 w16se w16cid w16 w16cex w16sdtdh wp14">
   <w:endnote w:type="separator" w:id="-1">
     <w:p>
       <w:r>
@@ -2165,7 +2183,7 @@
 </file>
 
 <file path=word/footer1.xml><?xml version="1.0" encoding="utf-8"?>
-<w:ftr xmlns:wpc="http://schemas.microsoft.com/office/word/2010/wordprocessingCanvas" xmlns:cx="http://schemas.microsoft.com/office/drawing/2014/chartex" xmlns:cx1="http://schemas.microsoft.com/office/drawing/2015/9/8/chartex" xmlns:cx2="http://schemas.microsoft.com/office/drawing/2015/10/21/chartex" xmlns:cx3="http://schemas.microsoft.com/office/drawing/2016/5/9/chartex" xmlns:cx4="http://schemas.microsoft.com/office/drawing/2016/5/10/chartex" xmlns:cx5="http://schemas.microsoft.com/office/drawing/2016/5/11/chartex" xmlns:cx6="http://schemas.microsoft.com/office/drawing/2016/5/12/chartex" xmlns:cx7="http://schemas.microsoft.com/office/drawing/2016/5/13/chartex" xmlns:cx8="http://schemas.microsoft.com/office/drawing/2016/5/14/chartex" xmlns:mc="http://schemas.openxmlformats.org/markup-compatibility/2006" xmlns:aink="http://schemas.microsoft.com/office/drawing/2016/ink" xmlns:am3d="http://schemas.microsoft.com/office/drawing/2017/model3d" xmlns:o="urn:schemas-microsoft-com:office:office" xmlns:r="http://schemas.openxmlformats.org/officeDocument/2006/relationships" xmlns:m="http://schemas.openxmlformats.org/officeDocument/2006/math" xmlns:v="urn:schemas-microsoft-com:vml" xmlns:wp14="http://schemas.microsoft.com/office/word/2010/wordprocessingDrawing" xmlns:wp="http://schemas.openxmlformats.org/drawingml/2006/wordprocessingDrawing" xmlns:w10="urn:schemas-microsoft-com:office:word" xmlns:w="http://schemas.openxmlformats.org/wordprocessingml/2006/main" xmlns:w14="http://schemas.microsoft.com/office/word/2010/wordml" xmlns:w15="http://schemas.microsoft.com/office/word/2012/wordml" xmlns:w16cex="http://schemas.microsoft.com/office/word/2018/wordml/cex" xmlns:w16cid="http://schemas.microsoft.com/office/word/2016/wordml/cid" xmlns:w16="http://schemas.microsoft.com/office/word/2018/wordml" xmlns:w16sdtdh="http://schemas.microsoft.com/office/word/2020/wordml/sdtdatahash" xmlns:w16se="http://schemas.microsoft.com/office/word/2015/wordml/symex" xmlns:wpg="http://schemas.microsoft.com/office/word/2010/wordprocessingGroup" xmlns:wpi="http://schemas.microsoft.com/office/word/2010/wordprocessingInk" xmlns:wne="http://schemas.microsoft.com/office/word/2006/wordml" xmlns:wps="http://schemas.microsoft.com/office/word/2010/wordprocessingShape" mc:Ignorable="w14 w15 w16se w16cid w16 w16cex w16sdtdh wp14">
+<w:ftr xmlns:wpc="http://schemas.microsoft.com/office/word/2010/wordprocessingCanvas" xmlns:cx="http://schemas.microsoft.com/office/drawing/2014/chartex" xmlns:cx1="http://schemas.microsoft.com/office/drawing/2015/9/8/chartex" xmlns:cx2="http://schemas.microsoft.com/office/drawing/2015/10/21/chartex" xmlns:cx3="http://schemas.microsoft.com/office/drawing/2016/5/9/chartex" xmlns:cx4="http://schemas.microsoft.com/office/drawing/2016/5/10/chartex" xmlns:cx5="http://schemas.microsoft.com/office/drawing/2016/5/11/chartex" xmlns:cx6="http://schemas.microsoft.com/office/drawing/2016/5/12/chartex" xmlns:cx7="http://schemas.microsoft.com/office/drawing/2016/5/13/chartex" xmlns:cx8="http://schemas.microsoft.com/office/drawing/2016/5/14/chartex" xmlns:mc="http://schemas.openxmlformats.org/markup-compatibility/2006" xmlns:aink="http://schemas.microsoft.com/office/drawing/2016/ink" xmlns:am3d="http://schemas.microsoft.com/office/drawing/2017/model3d" xmlns:o="urn:schemas-microsoft-com:office:office" xmlns:oel="http://schemas.microsoft.com/office/2019/extlst" xmlns:r="http://schemas.openxmlformats.org/officeDocument/2006/relationships" xmlns:m="http://schemas.openxmlformats.org/officeDocument/2006/math" xmlns:v="urn:schemas-microsoft-com:vml" xmlns:wp14="http://schemas.microsoft.com/office/word/2010/wordprocessingDrawing" xmlns:wp="http://schemas.openxmlformats.org/drawingml/2006/wordprocessingDrawing" xmlns:w10="urn:schemas-microsoft-com:office:word" xmlns:w="http://schemas.openxmlformats.org/wordprocessingml/2006/main" xmlns:w14="http://schemas.microsoft.com/office/word/2010/wordml" xmlns:w15="http://schemas.microsoft.com/office/word/2012/wordml" xmlns:w16cex="http://schemas.microsoft.com/office/word/2018/wordml/cex" xmlns:w16cid="http://schemas.microsoft.com/office/word/2016/wordml/cid" xmlns:w16="http://schemas.microsoft.com/office/word/2018/wordml" xmlns:w16sdtdh="http://schemas.microsoft.com/office/word/2020/wordml/sdtdatahash" xmlns:w16se="http://schemas.microsoft.com/office/word/2015/wordml/symex" xmlns:wpg="http://schemas.microsoft.com/office/word/2010/wordprocessingGroup" xmlns:wpi="http://schemas.microsoft.com/office/word/2010/wordprocessingInk" xmlns:wne="http://schemas.microsoft.com/office/word/2006/wordml" xmlns:wps="http://schemas.microsoft.com/office/word/2010/wordprocessingShape" mc:Ignorable="w14 w15 w16se w16cid w16 w16cex w16sdtdh wp14">
   <w:p>
     <w:r>
       <w:cr/>
@@ -2175,7 +2193,7 @@
 </file>
 
 <file path=word/footer2.xml><?xml version="1.0" encoding="utf-8"?>
-<w:ftr xmlns:wpc="http://schemas.microsoft.com/office/word/2010/wordprocessingCanvas" xmlns:cx="http://schemas.microsoft.com/office/drawing/2014/chartex" xmlns:cx1="http://schemas.microsoft.com/office/drawing/2015/9/8/chartex" xmlns:cx2="http://schemas.microsoft.com/office/drawing/2015/10/21/chartex" xmlns:cx3="http://schemas.microsoft.com/office/drawing/2016/5/9/chartex" xmlns:cx4="http://schemas.microsoft.com/office/drawing/2016/5/10/chartex" xmlns:cx5="http://schemas.microsoft.com/office/drawing/2016/5/11/chartex" xmlns:cx6="http://schemas.microsoft.com/office/drawing/2016/5/12/chartex" xmlns:cx7="http://schemas.microsoft.com/office/drawing/2016/5/13/chartex" xmlns:cx8="http://schemas.microsoft.com/office/drawing/2016/5/14/chartex" xmlns:mc="http://schemas.openxmlformats.org/markup-compatibility/2006" xmlns:aink="http://schemas.microsoft.com/office/drawing/2016/ink" xmlns:am3d="http://schemas.microsoft.com/office/drawing/2017/model3d" xmlns:o="urn:schemas-microsoft-com:office:office" xmlns:r="http://schemas.openxmlformats.org/officeDocument/2006/relationships" xmlns:m="http://schemas.openxmlformats.org/officeDocument/2006/math" xmlns:v="urn:schemas-microsoft-com:vml" xmlns:wp14="http://schemas.microsoft.com/office/word/2010/wordprocessingDrawing" xmlns:wp="http://schemas.openxmlformats.org/drawingml/2006/wordprocessingDrawing" xmlns:w10="urn:schemas-microsoft-com:office:word" xmlns:w="http://schemas.openxmlformats.org/wordprocessingml/2006/main" xmlns:w14="http://schemas.microsoft.com/office/word/2010/wordml" xmlns:w15="http://schemas.microsoft.com/office/word/2012/wordml" xmlns:w16cex="http://schemas.microsoft.com/office/word/2018/wordml/cex" xmlns:w16cid="http://schemas.microsoft.com/office/word/2016/wordml/cid" xmlns:w16="http://schemas.microsoft.com/office/word/2018/wordml" xmlns:w16sdtdh="http://schemas.microsoft.com/office/word/2020/wordml/sdtdatahash" xmlns:w16se="http://schemas.microsoft.com/office/word/2015/wordml/symex" xmlns:wpg="http://schemas.microsoft.com/office/word/2010/wordprocessingGroup" xmlns:wpi="http://schemas.microsoft.com/office/word/2010/wordprocessingInk" xmlns:wne="http://schemas.microsoft.com/office/word/2006/wordml" xmlns:wps="http://schemas.microsoft.com/office/word/2010/wordprocessingShape" mc:Ignorable="w14 w15 w16se w16cid w16 w16cex w16sdtdh wp14">
+<w:ftr xmlns:wpc="http://schemas.microsoft.com/office/word/2010/wordprocessingCanvas" xmlns:cx="http://schemas.microsoft.com/office/drawing/2014/chartex" xmlns:cx1="http://schemas.microsoft.com/office/drawing/2015/9/8/chartex" xmlns:cx2="http://schemas.microsoft.com/office/drawing/2015/10/21/chartex" xmlns:cx3="http://schemas.microsoft.com/office/drawing/2016/5/9/chartex" xmlns:cx4="http://schemas.microsoft.com/office/drawing/2016/5/10/chartex" xmlns:cx5="http://schemas.microsoft.com/office/drawing/2016/5/11/chartex" xmlns:cx6="http://schemas.microsoft.com/office/drawing/2016/5/12/chartex" xmlns:cx7="http://schemas.microsoft.com/office/drawing/2016/5/13/chartex" xmlns:cx8="http://schemas.microsoft.com/office/drawing/2016/5/14/chartex" xmlns:mc="http://schemas.openxmlformats.org/markup-compatibility/2006" xmlns:aink="http://schemas.microsoft.com/office/drawing/2016/ink" xmlns:am3d="http://schemas.microsoft.com/office/drawing/2017/model3d" xmlns:o="urn:schemas-microsoft-com:office:office" xmlns:oel="http://schemas.microsoft.com/office/2019/extlst" xmlns:r="http://schemas.openxmlformats.org/officeDocument/2006/relationships" xmlns:m="http://schemas.openxmlformats.org/officeDocument/2006/math" xmlns:v="urn:schemas-microsoft-com:vml" xmlns:wp14="http://schemas.microsoft.com/office/word/2010/wordprocessingDrawing" xmlns:wp="http://schemas.openxmlformats.org/drawingml/2006/wordprocessingDrawing" xmlns:w10="urn:schemas-microsoft-com:office:word" xmlns:w="http://schemas.openxmlformats.org/wordprocessingml/2006/main" xmlns:w14="http://schemas.microsoft.com/office/word/2010/wordml" xmlns:w15="http://schemas.microsoft.com/office/word/2012/wordml" xmlns:w16cex="http://schemas.microsoft.com/office/word/2018/wordml/cex" xmlns:w16cid="http://schemas.microsoft.com/office/word/2016/wordml/cid" xmlns:w16="http://schemas.microsoft.com/office/word/2018/wordml" xmlns:w16sdtdh="http://schemas.microsoft.com/office/word/2020/wordml/sdtdatahash" xmlns:w16se="http://schemas.microsoft.com/office/word/2015/wordml/symex" xmlns:wpg="http://schemas.microsoft.com/office/word/2010/wordprocessingGroup" xmlns:wpi="http://schemas.microsoft.com/office/word/2010/wordprocessingInk" xmlns:wne="http://schemas.microsoft.com/office/word/2006/wordml" xmlns:wps="http://schemas.microsoft.com/office/word/2010/wordprocessingShape" mc:Ignorable="w14 w15 w16se w16cid w16 w16cex w16sdtdh wp14">
   <w:p>
     <w:pPr>
       <w:pStyle w:val="Footer"/>
@@ -2185,7 +2203,7 @@
 </file>
 
 <file path=word/footer3.xml><?xml version="1.0" encoding="utf-8"?>
-<w:ftr xmlns:wpc="http://schemas.microsoft.com/office/word/2010/wordprocessingCanvas" xmlns:cx="http://schemas.microsoft.com/office/drawing/2014/chartex" xmlns:cx1="http://schemas.microsoft.com/office/drawing/2015/9/8/chartex" xmlns:cx2="http://schemas.microsoft.com/office/drawing/2015/10/21/chartex" xmlns:cx3="http://schemas.microsoft.com/office/drawing/2016/5/9/chartex" xmlns:cx4="http://schemas.microsoft.com/office/drawing/2016/5/10/chartex" xmlns:cx5="http://schemas.microsoft.com/office/drawing/2016/5/11/chartex" xmlns:cx6="http://schemas.microsoft.com/office/drawing/2016/5/12/chartex" xmlns:cx7="http://schemas.microsoft.com/office/drawing/2016/5/13/chartex" xmlns:cx8="http://schemas.microsoft.com/office/drawing/2016/5/14/chartex" xmlns:mc="http://schemas.openxmlformats.org/markup-compatibility/2006" xmlns:aink="http://schemas.microsoft.com/office/drawing/2016/ink" xmlns:am3d="http://schemas.microsoft.com/office/drawing/2017/model3d" xmlns:o="urn:schemas-microsoft-com:office:office" xmlns:r="http://schemas.openxmlformats.org/officeDocument/2006/relationships" xmlns:m="http://schemas.openxmlformats.org/officeDocument/2006/math" xmlns:v="urn:schemas-microsoft-com:vml" xmlns:wp14="http://schemas.microsoft.com/office/word/2010/wordprocessingDrawing" xmlns:wp="http://schemas.openxmlformats.org/drawingml/2006/wordprocessingDrawing" xmlns:w10="urn:schemas-microsoft-com:office:word" xmlns:w="http://schemas.openxmlformats.org/wordprocessingml/2006/main" xmlns:w14="http://schemas.microsoft.com/office/word/2010/wordml" xmlns:w15="http://schemas.microsoft.com/office/word/2012/wordml" xmlns:w16cex="http://schemas.microsoft.com/office/word/2018/wordml/cex" xmlns:w16cid="http://schemas.microsoft.com/office/word/2016/wordml/cid" xmlns:w16="http://schemas.microsoft.com/office/word/2018/wordml" xmlns:w16sdtdh="http://schemas.microsoft.com/office/word/2020/wordml/sdtdatahash" xmlns:w16se="http://schemas.microsoft.com/office/word/2015/wordml/symex" xmlns:wpg="http://schemas.microsoft.com/office/word/2010/wordprocessingGroup" xmlns:wpi="http://schemas.microsoft.com/office/word/2010/wordprocessingInk" xmlns:wne="http://schemas.microsoft.com/office/word/2006/wordml" xmlns:wps="http://schemas.microsoft.com/office/word/2010/wordprocessingShape" mc:Ignorable="w14 w15 w16se w16cid w16 w16cex w16sdtdh wp14">
+<w:ftr xmlns:wpc="http://schemas.microsoft.com/office/word/2010/wordprocessingCanvas" xmlns:cx="http://schemas.microsoft.com/office/drawing/2014/chartex" xmlns:cx1="http://schemas.microsoft.com/office/drawing/2015/9/8/chartex" xmlns:cx2="http://schemas.microsoft.com/office/drawing/2015/10/21/chartex" xmlns:cx3="http://schemas.microsoft.com/office/drawing/2016/5/9/chartex" xmlns:cx4="http://schemas.microsoft.com/office/drawing/2016/5/10/chartex" xmlns:cx5="http://schemas.microsoft.com/office/drawing/2016/5/11/chartex" xmlns:cx6="http://schemas.microsoft.com/office/drawing/2016/5/12/chartex" xmlns:cx7="http://schemas.microsoft.com/office/drawing/2016/5/13/chartex" xmlns:cx8="http://schemas.microsoft.com/office/drawing/2016/5/14/chartex" xmlns:mc="http://schemas.openxmlformats.org/markup-compatibility/2006" xmlns:aink="http://schemas.microsoft.com/office/drawing/2016/ink" xmlns:am3d="http://schemas.microsoft.com/office/drawing/2017/model3d" xmlns:o="urn:schemas-microsoft-com:office:office" xmlns:oel="http://schemas.microsoft.com/office/2019/extlst" xmlns:r="http://schemas.openxmlformats.org/officeDocument/2006/relationships" xmlns:m="http://schemas.openxmlformats.org/officeDocument/2006/math" xmlns:v="urn:schemas-microsoft-com:vml" xmlns:wp14="http://schemas.microsoft.com/office/word/2010/wordprocessingDrawing" xmlns:wp="http://schemas.openxmlformats.org/drawingml/2006/wordprocessingDrawing" xmlns:w10="urn:schemas-microsoft-com:office:word" xmlns:w="http://schemas.openxmlformats.org/wordprocessingml/2006/main" xmlns:w14="http://schemas.microsoft.com/office/word/2010/wordml" xmlns:w15="http://schemas.microsoft.com/office/word/2012/wordml" xmlns:w16cex="http://schemas.microsoft.com/office/word/2018/wordml/cex" xmlns:w16cid="http://schemas.microsoft.com/office/word/2016/wordml/cid" xmlns:w16="http://schemas.microsoft.com/office/word/2018/wordml" xmlns:w16sdtdh="http://schemas.microsoft.com/office/word/2020/wordml/sdtdatahash" xmlns:w16se="http://schemas.microsoft.com/office/word/2015/wordml/symex" xmlns:wpg="http://schemas.microsoft.com/office/word/2010/wordprocessingGroup" xmlns:wpi="http://schemas.microsoft.com/office/word/2010/wordprocessingInk" xmlns:wne="http://schemas.microsoft.com/office/word/2006/wordml" xmlns:wps="http://schemas.microsoft.com/office/word/2010/wordprocessingShape" mc:Ignorable="w14 w15 w16se w16cid w16 w16cex w16sdtdh wp14">
   <w:p>
     <w:pPr>
       <w:pStyle w:val="Footer"/>
@@ -2195,7 +2213,7 @@
 </file>
 
 <file path=word/footnotes.xml><?xml version="1.0" encoding="utf-8"?>
-<w:footnotes xmlns:wpc="http://schemas.microsoft.com/office/word/2010/wordprocessingCanvas" xmlns:cx="http://schemas.microsoft.com/office/drawing/2014/chartex" xmlns:cx1="http://schemas.microsoft.com/office/drawing/2015/9/8/chartex" xmlns:cx2="http://schemas.microsoft.com/office/drawing/2015/10/21/chartex" xmlns:cx3="http://schemas.microsoft.com/office/drawing/2016/5/9/chartex" xmlns:cx4="http://schemas.microsoft.com/office/drawing/2016/5/10/chartex" xmlns:cx5="http://schemas.microsoft.com/office/drawing/2016/5/11/chartex" xmlns:cx6="http://schemas.microsoft.com/office/drawing/2016/5/12/chartex" xmlns:cx7="http://schemas.microsoft.com/office/drawing/2016/5/13/chartex" xmlns:cx8="http://schemas.microsoft.com/office/drawing/2016/5/14/chartex" xmlns:mc="http://schemas.openxmlformats.org/markup-compatibility/2006" xmlns:aink="http://schemas.microsoft.com/office/drawing/2016/ink" xmlns:am3d="http://schemas.microsoft.com/office/drawing/2017/model3d" xmlns:o="urn:schemas-microsoft-com:office:office" xmlns:r="http://schemas.openxmlformats.org/officeDocument/2006/relationships" xmlns:m="http://schemas.openxmlformats.org/officeDocument/2006/math" xmlns:v="urn:schemas-microsoft-com:vml" xmlns:wp14="http://schemas.microsoft.com/office/word/2010/wordprocessingDrawing" xmlns:wp="http://schemas.openxmlformats.org/drawingml/2006/wordprocessingDrawing" xmlns:w10="urn:schemas-microsoft-com:office:word" xmlns:w="http://schemas.openxmlformats.org/wordprocessingml/2006/main" xmlns:w14="http://schemas.microsoft.com/office/word/2010/wordml" xmlns:w15="http://schemas.microsoft.com/office/word/2012/wordml" xmlns:w16cex="http://schemas.microsoft.com/office/word/2018/wordml/cex" xmlns:w16cid="http://schemas.microsoft.com/office/word/2016/wordml/cid" xmlns:w16="http://schemas.microsoft.com/office/word/2018/wordml" xmlns:w16sdtdh="http://schemas.microsoft.com/office/word/2020/wordml/sdtdatahash" xmlns:w16se="http://schemas.microsoft.com/office/word/2015/wordml/symex" xmlns:wpg="http://schemas.microsoft.com/office/word/2010/wordprocessingGroup" xmlns:wpi="http://schemas.microsoft.com/office/word/2010/wordprocessingInk" xmlns:wne="http://schemas.microsoft.com/office/word/2006/wordml" xmlns:wps="http://schemas.microsoft.com/office/word/2010/wordprocessingShape" mc:Ignorable="w14 w15 w16se w16cid w16 w16cex w16sdtdh wp14">
+<w:footnotes xmlns:wpc="http://schemas.microsoft.com/office/word/2010/wordprocessingCanvas" xmlns:cx="http://schemas.microsoft.com/office/drawing/2014/chartex" xmlns:cx1="http://schemas.microsoft.com/office/drawing/2015/9/8/chartex" xmlns:cx2="http://schemas.microsoft.com/office/drawing/2015/10/21/chartex" xmlns:cx3="http://schemas.microsoft.com/office/drawing/2016/5/9/chartex" xmlns:cx4="http://schemas.microsoft.com/office/drawing/2016/5/10/chartex" xmlns:cx5="http://schemas.microsoft.com/office/drawing/2016/5/11/chartex" xmlns:cx6="http://schemas.microsoft.com/office/drawing/2016/5/12/chartex" xmlns:cx7="http://schemas.microsoft.com/office/drawing/2016/5/13/chartex" xmlns:cx8="http://schemas.microsoft.com/office/drawing/2016/5/14/chartex" xmlns:mc="http://schemas.openxmlformats.org/markup-compatibility/2006" xmlns:aink="http://schemas.microsoft.com/office/drawing/2016/ink" xmlns:am3d="http://schemas.microsoft.com/office/drawing/2017/model3d" xmlns:o="urn:schemas-microsoft-com:office:office" xmlns:oel="http://schemas.microsoft.com/office/2019/extlst" xmlns:r="http://schemas.openxmlformats.org/officeDocument/2006/relationships" xmlns:m="http://schemas.openxmlformats.org/officeDocument/2006/math" xmlns:v="urn:schemas-microsoft-com:vml" xmlns:wp14="http://schemas.microsoft.com/office/word/2010/wordprocessingDrawing" xmlns:wp="http://schemas.openxmlformats.org/drawingml/2006/wordprocessingDrawing" xmlns:w10="urn:schemas-microsoft-com:office:word" xmlns:w="http://schemas.openxmlformats.org/wordprocessingml/2006/main" xmlns:w14="http://schemas.microsoft.com/office/word/2010/wordml" xmlns:w15="http://schemas.microsoft.com/office/word/2012/wordml" xmlns:w16cex="http://schemas.microsoft.com/office/word/2018/wordml/cex" xmlns:w16cid="http://schemas.microsoft.com/office/word/2016/wordml/cid" xmlns:w16="http://schemas.microsoft.com/office/word/2018/wordml" xmlns:w16sdtdh="http://schemas.microsoft.com/office/word/2020/wordml/sdtdatahash" xmlns:w16se="http://schemas.microsoft.com/office/word/2015/wordml/symex" xmlns:wpg="http://schemas.microsoft.com/office/word/2010/wordprocessingGroup" xmlns:wpi="http://schemas.microsoft.com/office/word/2010/wordprocessingInk" xmlns:wne="http://schemas.microsoft.com/office/word/2006/wordml" xmlns:wps="http://schemas.microsoft.com/office/word/2010/wordprocessingShape" mc:Ignorable="w14 w15 w16se w16cid w16 w16cex w16sdtdh wp14">
   <w:footnote w:type="separator" w:id="-1">
     <w:p>
       <w:r>
@@ -2214,7 +2232,7 @@
 </file>
 
 <file path=word/header1.xml><?xml version="1.0" encoding="utf-8"?>
-<w:hdr xmlns:wpc="http://schemas.microsoft.com/office/word/2010/wordprocessingCanvas" xmlns:cx="http://schemas.microsoft.com/office/drawing/2014/chartex" xmlns:cx1="http://schemas.microsoft.com/office/drawing/2015/9/8/chartex" xmlns:cx2="http://schemas.microsoft.com/office/drawing/2015/10/21/chartex" xmlns:cx3="http://schemas.microsoft.com/office/drawing/2016/5/9/chartex" xmlns:cx4="http://schemas.microsoft.com/office/drawing/2016/5/10/chartex" xmlns:cx5="http://schemas.microsoft.com/office/drawing/2016/5/11/chartex" xmlns:cx6="http://schemas.microsoft.com/office/drawing/2016/5/12/chartex" xmlns:cx7="http://schemas.microsoft.com/office/drawing/2016/5/13/chartex" xmlns:cx8="http://schemas.microsoft.com/office/drawing/2016/5/14/chartex" xmlns:mc="http://schemas.openxmlformats.org/markup-compatibility/2006" xmlns:aink="http://schemas.microsoft.com/office/drawing/2016/ink" xmlns:am3d="http://schemas.microsoft.com/office/drawing/2017/model3d" xmlns:o="urn:schemas-microsoft-com:office:office" xmlns:r="http://schemas.openxmlformats.org/officeDocument/2006/relationships" xmlns:m="http://schemas.openxmlformats.org/officeDocument/2006/math" xmlns:v="urn:schemas-microsoft-com:vml" xmlns:wp14="http://schemas.microsoft.com/office/word/2010/wordprocessingDrawing" xmlns:wp="http://schemas.openxmlformats.org/drawingml/2006/wordprocessingDrawing" xmlns:w10="urn:schemas-microsoft-com:office:word" xmlns:w="http://schemas.openxmlformats.org/wordprocessingml/2006/main" xmlns:w14="http://schemas.microsoft.com/office/word/2010/wordml" xmlns:w15="http://schemas.microsoft.com/office/word/2012/wordml" xmlns:w16cex="http://schemas.microsoft.com/office/word/2018/wordml/cex" xmlns:w16cid="http://schemas.microsoft.com/office/word/2016/wordml/cid" xmlns:w16="http://schemas.microsoft.com/office/word/2018/wordml" xmlns:w16sdtdh="http://schemas.microsoft.com/office/word/2020/wordml/sdtdatahash" xmlns:w16se="http://schemas.microsoft.com/office/word/2015/wordml/symex" xmlns:wpg="http://schemas.microsoft.com/office/word/2010/wordprocessingGroup" xmlns:wpi="http://schemas.microsoft.com/office/word/2010/wordprocessingInk" xmlns:wne="http://schemas.microsoft.com/office/word/2006/wordml" xmlns:wps="http://schemas.microsoft.com/office/word/2010/wordprocessingShape" mc:Ignorable="w14 w15 w16se w16cid w16 w16cex w16sdtdh wp14">
+<w:hdr xmlns:wpc="http://schemas.microsoft.com/office/word/2010/wordprocessingCanvas" xmlns:cx="http://schemas.microsoft.com/office/drawing/2014/chartex" xmlns:cx1="http://schemas.microsoft.com/office/drawing/2015/9/8/chartex" xmlns:cx2="http://schemas.microsoft.com/office/drawing/2015/10/21/chartex" xmlns:cx3="http://schemas.microsoft.com/office/drawing/2016/5/9/chartex" xmlns:cx4="http://schemas.microsoft.com/office/drawing/2016/5/10/chartex" xmlns:cx5="http://schemas.microsoft.com/office/drawing/2016/5/11/chartex" xmlns:cx6="http://schemas.microsoft.com/office/drawing/2016/5/12/chartex" xmlns:cx7="http://schemas.microsoft.com/office/drawing/2016/5/13/chartex" xmlns:cx8="http://schemas.microsoft.com/office/drawing/2016/5/14/chartex" xmlns:mc="http://schemas.openxmlformats.org/markup-compatibility/2006" xmlns:aink="http://schemas.microsoft.com/office/drawing/2016/ink" xmlns:am3d="http://schemas.microsoft.com/office/drawing/2017/model3d" xmlns:o="urn:schemas-microsoft-com:office:office" xmlns:oel="http://schemas.microsoft.com/office/2019/extlst" xmlns:r="http://schemas.openxmlformats.org/officeDocument/2006/relationships" xmlns:m="http://schemas.openxmlformats.org/officeDocument/2006/math" xmlns:v="urn:schemas-microsoft-com:vml" xmlns:wp14="http://schemas.microsoft.com/office/word/2010/wordprocessingDrawing" xmlns:wp="http://schemas.openxmlformats.org/drawingml/2006/wordprocessingDrawing" xmlns:w10="urn:schemas-microsoft-com:office:word" xmlns:w="http://schemas.openxmlformats.org/wordprocessingml/2006/main" xmlns:w14="http://schemas.microsoft.com/office/word/2010/wordml" xmlns:w15="http://schemas.microsoft.com/office/word/2012/wordml" xmlns:w16cex="http://schemas.microsoft.com/office/word/2018/wordml/cex" xmlns:w16cid="http://schemas.microsoft.com/office/word/2016/wordml/cid" xmlns:w16="http://schemas.microsoft.com/office/word/2018/wordml" xmlns:w16sdtdh="http://schemas.microsoft.com/office/word/2020/wordml/sdtdatahash" xmlns:w16se="http://schemas.microsoft.com/office/word/2015/wordml/symex" xmlns:wpg="http://schemas.microsoft.com/office/word/2010/wordprocessingGroup" xmlns:wpi="http://schemas.microsoft.com/office/word/2010/wordprocessingInk" xmlns:wne="http://schemas.microsoft.com/office/word/2006/wordml" xmlns:wps="http://schemas.microsoft.com/office/word/2010/wordprocessingShape" mc:Ignorable="w14 w15 w16se w16cid w16 w16cex w16sdtdh wp14">
   <w:p>
     <w:pPr>
       <w:pStyle w:val="Header"/>
@@ -2248,7 +2266,7 @@
           </v:handles>
           <o:lock v:ext="edit" text="t" shapetype="t"/>
         </v:shapetype>
-        <v:shape id="PowerPlusWaterMarkObject1470018891" o:spid="_x0000_s2050" type="#_x0000_t136" style="position:absolute;margin-left:0;margin-top:0;width:827.65pt;height:35.2pt;rotation:315;z-index:-251653632;mso-position-horizontal:center;mso-position-horizontal-relative:margin;mso-position-vertical:center;mso-position-vertical-relative:margin" o:allowincell="f" fillcolor="silver" stroked="f">
+        <v:shape id="PowerPlusWaterMarkObject1470018891" o:spid="_x0000_s1027" type="#_x0000_t136" alt="" style="position:absolute;margin-left:0;margin-top:0;width:827.65pt;height:35.2pt;rotation:315;z-index:-251653632;mso-wrap-edited:f;mso-width-percent:0;mso-height-percent:0;mso-position-horizontal:center;mso-position-horizontal-relative:margin;mso-position-vertical:center;mso-position-vertical-relative:margin;mso-width-percent:0;mso-height-percent:0" o:allowincell="f" fillcolor="silver" stroked="f">
           <v:fill opacity=".5"/>
           <v:textpath style="font-family:&quot;Arial&quot;;font-size:1pt" string="{d.is_draft:ifEQ(true):show( DRAFT ):elseShow( )}"/>
           <w10:wrap anchorx="margin" anchory="margin"/>
@@ -2260,7 +2278,7 @@
 </file>
 
 <file path=word/header2.xml><?xml version="1.0" encoding="utf-8"?>
-<w:hdr xmlns:wpc="http://schemas.microsoft.com/office/word/2010/wordprocessingCanvas" xmlns:cx="http://schemas.microsoft.com/office/drawing/2014/chartex" xmlns:cx1="http://schemas.microsoft.com/office/drawing/2015/9/8/chartex" xmlns:cx2="http://schemas.microsoft.com/office/drawing/2015/10/21/chartex" xmlns:cx3="http://schemas.microsoft.com/office/drawing/2016/5/9/chartex" xmlns:cx4="http://schemas.microsoft.com/office/drawing/2016/5/10/chartex" xmlns:cx5="http://schemas.microsoft.com/office/drawing/2016/5/11/chartex" xmlns:cx6="http://schemas.microsoft.com/office/drawing/2016/5/12/chartex" xmlns:cx7="http://schemas.microsoft.com/office/drawing/2016/5/13/chartex" xmlns:cx8="http://schemas.microsoft.com/office/drawing/2016/5/14/chartex" xmlns:mc="http://schemas.openxmlformats.org/markup-compatibility/2006" xmlns:aink="http://schemas.microsoft.com/office/drawing/2016/ink" xmlns:am3d="http://schemas.microsoft.com/office/drawing/2017/model3d" xmlns:o="urn:schemas-microsoft-com:office:office" xmlns:r="http://schemas.openxmlformats.org/officeDocument/2006/relationships" xmlns:m="http://schemas.openxmlformats.org/officeDocument/2006/math" xmlns:v="urn:schemas-microsoft-com:vml" xmlns:wp14="http://schemas.microsoft.com/office/word/2010/wordprocessingDrawing" xmlns:wp="http://schemas.openxmlformats.org/drawingml/2006/wordprocessingDrawing" xmlns:w10="urn:schemas-microsoft-com:office:word" xmlns:w="http://schemas.openxmlformats.org/wordprocessingml/2006/main" xmlns:w14="http://schemas.microsoft.com/office/word/2010/wordml" xmlns:w15="http://schemas.microsoft.com/office/word/2012/wordml" xmlns:w16cex="http://schemas.microsoft.com/office/word/2018/wordml/cex" xmlns:w16cid="http://schemas.microsoft.com/office/word/2016/wordml/cid" xmlns:w16="http://schemas.microsoft.com/office/word/2018/wordml" xmlns:w16sdtdh="http://schemas.microsoft.com/office/word/2020/wordml/sdtdatahash" xmlns:w16se="http://schemas.microsoft.com/office/word/2015/wordml/symex" xmlns:wpg="http://schemas.microsoft.com/office/word/2010/wordprocessingGroup" xmlns:wpi="http://schemas.microsoft.com/office/word/2010/wordprocessingInk" xmlns:wne="http://schemas.microsoft.com/office/word/2006/wordml" xmlns:wps="http://schemas.microsoft.com/office/word/2010/wordprocessingShape" mc:Ignorable="w14 w15 w16se w16cid w16 w16cex w16sdtdh wp14">
+<w:hdr xmlns:wpc="http://schemas.microsoft.com/office/word/2010/wordprocessingCanvas" xmlns:cx="http://schemas.microsoft.com/office/drawing/2014/chartex" xmlns:cx1="http://schemas.microsoft.com/office/drawing/2015/9/8/chartex" xmlns:cx2="http://schemas.microsoft.com/office/drawing/2015/10/21/chartex" xmlns:cx3="http://schemas.microsoft.com/office/drawing/2016/5/9/chartex" xmlns:cx4="http://schemas.microsoft.com/office/drawing/2016/5/10/chartex" xmlns:cx5="http://schemas.microsoft.com/office/drawing/2016/5/11/chartex" xmlns:cx6="http://schemas.microsoft.com/office/drawing/2016/5/12/chartex" xmlns:cx7="http://schemas.microsoft.com/office/drawing/2016/5/13/chartex" xmlns:cx8="http://schemas.microsoft.com/office/drawing/2016/5/14/chartex" xmlns:mc="http://schemas.openxmlformats.org/markup-compatibility/2006" xmlns:aink="http://schemas.microsoft.com/office/drawing/2016/ink" xmlns:am3d="http://schemas.microsoft.com/office/drawing/2017/model3d" xmlns:o="urn:schemas-microsoft-com:office:office" xmlns:oel="http://schemas.microsoft.com/office/2019/extlst" xmlns:r="http://schemas.openxmlformats.org/officeDocument/2006/relationships" xmlns:m="http://schemas.openxmlformats.org/officeDocument/2006/math" xmlns:v="urn:schemas-microsoft-com:vml" xmlns:wp14="http://schemas.microsoft.com/office/word/2010/wordprocessingDrawing" xmlns:wp="http://schemas.openxmlformats.org/drawingml/2006/wordprocessingDrawing" xmlns:w10="urn:schemas-microsoft-com:office:word" xmlns:w="http://schemas.openxmlformats.org/wordprocessingml/2006/main" xmlns:w14="http://schemas.microsoft.com/office/word/2010/wordml" xmlns:w15="http://schemas.microsoft.com/office/word/2012/wordml" xmlns:w16cex="http://schemas.microsoft.com/office/word/2018/wordml/cex" xmlns:w16cid="http://schemas.microsoft.com/office/word/2016/wordml/cid" xmlns:w16="http://schemas.microsoft.com/office/word/2018/wordml" xmlns:w16sdtdh="http://schemas.microsoft.com/office/word/2020/wordml/sdtdatahash" xmlns:w16se="http://schemas.microsoft.com/office/word/2015/wordml/symex" xmlns:wpg="http://schemas.microsoft.com/office/word/2010/wordprocessingGroup" xmlns:wpi="http://schemas.microsoft.com/office/word/2010/wordprocessingInk" xmlns:wne="http://schemas.microsoft.com/office/word/2006/wordml" xmlns:wps="http://schemas.microsoft.com/office/word/2010/wordprocessingShape" mc:Ignorable="w14 w15 w16se w16cid w16 w16cex w16sdtdh wp14">
   <w:p>
     <w:pPr>
       <w:rPr>
@@ -2297,7 +2315,7 @@
           </v:handles>
           <o:lock v:ext="edit" text="t" shapetype="t"/>
         </v:shapetype>
-        <v:shape id="PowerPlusWaterMarkObject1470018892" o:spid="_x0000_s2051" type="#_x0000_t136" style="position:absolute;margin-left:0;margin-top:0;width:827.65pt;height:35.2pt;rotation:315;z-index:-251651584;mso-position-horizontal:center;mso-position-horizontal-relative:margin;mso-position-vertical:center;mso-position-vertical-relative:margin" o:allowincell="f" fillcolor="silver" stroked="f">
+        <v:shape id="PowerPlusWaterMarkObject1470018892" o:spid="_x0000_s1026" type="#_x0000_t136" alt="" style="position:absolute;margin-left:0;margin-top:0;width:827.65pt;height:35.2pt;rotation:315;z-index:-251651584;mso-wrap-edited:f;mso-width-percent:0;mso-height-percent:0;mso-position-horizontal:center;mso-position-horizontal-relative:margin;mso-position-vertical:center;mso-position-vertical-relative:margin;mso-width-percent:0;mso-height-percent:0" o:allowincell="f" fillcolor="silver" stroked="f">
           <v:fill opacity=".5"/>
           <v:textpath style="font-family:&quot;Arial&quot;;font-size:1pt" string="{d.is_draft:ifEQ(true):show( DRAFT ):elseShow( )}"/>
           <w10:wrap anchorx="margin" anchory="margin"/>
@@ -2668,7 +2686,7 @@
 </file>
 
 <file path=word/header3.xml><?xml version="1.0" encoding="utf-8"?>
-<w:hdr xmlns:wpc="http://schemas.microsoft.com/office/word/2010/wordprocessingCanvas" xmlns:cx="http://schemas.microsoft.com/office/drawing/2014/chartex" xmlns:cx1="http://schemas.microsoft.com/office/drawing/2015/9/8/chartex" xmlns:cx2="http://schemas.microsoft.com/office/drawing/2015/10/21/chartex" xmlns:cx3="http://schemas.microsoft.com/office/drawing/2016/5/9/chartex" xmlns:cx4="http://schemas.microsoft.com/office/drawing/2016/5/10/chartex" xmlns:cx5="http://schemas.microsoft.com/office/drawing/2016/5/11/chartex" xmlns:cx6="http://schemas.microsoft.com/office/drawing/2016/5/12/chartex" xmlns:cx7="http://schemas.microsoft.com/office/drawing/2016/5/13/chartex" xmlns:cx8="http://schemas.microsoft.com/office/drawing/2016/5/14/chartex" xmlns:mc="http://schemas.openxmlformats.org/markup-compatibility/2006" xmlns:aink="http://schemas.microsoft.com/office/drawing/2016/ink" xmlns:am3d="http://schemas.microsoft.com/office/drawing/2017/model3d" xmlns:o="urn:schemas-microsoft-com:office:office" xmlns:r="http://schemas.openxmlformats.org/officeDocument/2006/relationships" xmlns:m="http://schemas.openxmlformats.org/officeDocument/2006/math" xmlns:v="urn:schemas-microsoft-com:vml" xmlns:wp14="http://schemas.microsoft.com/office/word/2010/wordprocessingDrawing" xmlns:wp="http://schemas.openxmlformats.org/drawingml/2006/wordprocessingDrawing" xmlns:w10="urn:schemas-microsoft-com:office:word" xmlns:w="http://schemas.openxmlformats.org/wordprocessingml/2006/main" xmlns:w14="http://schemas.microsoft.com/office/word/2010/wordml" xmlns:w15="http://schemas.microsoft.com/office/word/2012/wordml" xmlns:w16cex="http://schemas.microsoft.com/office/word/2018/wordml/cex" xmlns:w16cid="http://schemas.microsoft.com/office/word/2016/wordml/cid" xmlns:w16="http://schemas.microsoft.com/office/word/2018/wordml" xmlns:w16sdtdh="http://schemas.microsoft.com/office/word/2020/wordml/sdtdatahash" xmlns:w16se="http://schemas.microsoft.com/office/word/2015/wordml/symex" xmlns:wpg="http://schemas.microsoft.com/office/word/2010/wordprocessingGroup" xmlns:wpi="http://schemas.microsoft.com/office/word/2010/wordprocessingInk" xmlns:wne="http://schemas.microsoft.com/office/word/2006/wordml" xmlns:wps="http://schemas.microsoft.com/office/word/2010/wordprocessingShape" mc:Ignorable="w14 w15 w16se w16cid w16 w16cex w16sdtdh wp14">
+<w:hdr xmlns:wpc="http://schemas.microsoft.com/office/word/2010/wordprocessingCanvas" xmlns:cx="http://schemas.microsoft.com/office/drawing/2014/chartex" xmlns:cx1="http://schemas.microsoft.com/office/drawing/2015/9/8/chartex" xmlns:cx2="http://schemas.microsoft.com/office/drawing/2015/10/21/chartex" xmlns:cx3="http://schemas.microsoft.com/office/drawing/2016/5/9/chartex" xmlns:cx4="http://schemas.microsoft.com/office/drawing/2016/5/10/chartex" xmlns:cx5="http://schemas.microsoft.com/office/drawing/2016/5/11/chartex" xmlns:cx6="http://schemas.microsoft.com/office/drawing/2016/5/12/chartex" xmlns:cx7="http://schemas.microsoft.com/office/drawing/2016/5/13/chartex" xmlns:cx8="http://schemas.microsoft.com/office/drawing/2016/5/14/chartex" xmlns:mc="http://schemas.openxmlformats.org/markup-compatibility/2006" xmlns:aink="http://schemas.microsoft.com/office/drawing/2016/ink" xmlns:am3d="http://schemas.microsoft.com/office/drawing/2017/model3d" xmlns:o="urn:schemas-microsoft-com:office:office" xmlns:oel="http://schemas.microsoft.com/office/2019/extlst" xmlns:r="http://schemas.openxmlformats.org/officeDocument/2006/relationships" xmlns:m="http://schemas.openxmlformats.org/officeDocument/2006/math" xmlns:v="urn:schemas-microsoft-com:vml" xmlns:wp14="http://schemas.microsoft.com/office/word/2010/wordprocessingDrawing" xmlns:wp="http://schemas.openxmlformats.org/drawingml/2006/wordprocessingDrawing" xmlns:w10="urn:schemas-microsoft-com:office:word" xmlns:w="http://schemas.openxmlformats.org/wordprocessingml/2006/main" xmlns:w14="http://schemas.microsoft.com/office/word/2010/wordml" xmlns:w15="http://schemas.microsoft.com/office/word/2012/wordml" xmlns:w16cex="http://schemas.microsoft.com/office/word/2018/wordml/cex" xmlns:w16cid="http://schemas.microsoft.com/office/word/2016/wordml/cid" xmlns:w16="http://schemas.microsoft.com/office/word/2018/wordml" xmlns:w16sdtdh="http://schemas.microsoft.com/office/word/2020/wordml/sdtdatahash" xmlns:w16se="http://schemas.microsoft.com/office/word/2015/wordml/symex" xmlns:wpg="http://schemas.microsoft.com/office/word/2010/wordprocessingGroup" xmlns:wpi="http://schemas.microsoft.com/office/word/2010/wordprocessingInk" xmlns:wne="http://schemas.microsoft.com/office/word/2006/wordml" xmlns:wps="http://schemas.microsoft.com/office/word/2010/wordprocessingShape" mc:Ignorable="w14 w15 w16se w16cid w16 w16cex w16sdtdh wp14">
   <w:p>
     <w:pPr>
       <w:pStyle w:val="Header"/>
@@ -2702,7 +2720,7 @@
           </v:handles>
           <o:lock v:ext="edit" text="t" shapetype="t"/>
         </v:shapetype>
-        <v:shape id="PowerPlusWaterMarkObject1470018890" o:spid="_x0000_s2049" type="#_x0000_t136" style="position:absolute;margin-left:0;margin-top:0;width:827.65pt;height:35.2pt;rotation:315;z-index:-251655680;mso-position-horizontal:center;mso-position-horizontal-relative:margin;mso-position-vertical:center;mso-position-vertical-relative:margin" o:allowincell="f" fillcolor="silver" stroked="f">
+        <v:shape id="PowerPlusWaterMarkObject1470018890" o:spid="_x0000_s1025" type="#_x0000_t136" alt="" style="position:absolute;margin-left:0;margin-top:0;width:827.65pt;height:35.2pt;rotation:315;z-index:-251655680;mso-wrap-edited:f;mso-width-percent:0;mso-height-percent:0;mso-position-horizontal:center;mso-position-horizontal-relative:margin;mso-position-vertical:center;mso-position-vertical-relative:margin;mso-width-percent:0;mso-height-percent:0" o:allowincell="f" fillcolor="silver" stroked="f">
           <v:fill opacity=".5"/>
           <v:textpath style="font-family:&quot;Arial&quot;;font-size:1pt" string="{d.is_draft:ifEQ(true):show( DRAFT ):elseShow( )}"/>
           <w10:wrap anchorx="margin" anchory="margin"/>
@@ -2714,7 +2732,7 @@
 </file>
 
 <file path=word/numbering.xml><?xml version="1.0" encoding="utf-8"?>
-<w:numbering xmlns:wpc="http://schemas.microsoft.com/office/word/2010/wordprocessingCanvas" xmlns:cx="http://schemas.microsoft.com/office/drawing/2014/chartex" xmlns:cx1="http://schemas.microsoft.com/office/drawing/2015/9/8/chartex" xmlns:cx2="http://schemas.microsoft.com/office/drawing/2015/10/21/chartex" xmlns:cx3="http://schemas.microsoft.com/office/drawing/2016/5/9/chartex" xmlns:cx4="http://schemas.microsoft.com/office/drawing/2016/5/10/chartex" xmlns:cx5="http://schemas.microsoft.com/office/drawing/2016/5/11/chartex" xmlns:cx6="http://schemas.microsoft.com/office/drawing/2016/5/12/chartex" xmlns:cx7="http://schemas.microsoft.com/office/drawing/2016/5/13/chartex" xmlns:cx8="http://schemas.microsoft.com/office/drawing/2016/5/14/chartex" xmlns:mc="http://schemas.openxmlformats.org/markup-compatibility/2006" xmlns:aink="http://schemas.microsoft.com/office/drawing/2016/ink" xmlns:am3d="http://schemas.microsoft.com/office/drawing/2017/model3d" xmlns:o="urn:schemas-microsoft-com:office:office" xmlns:r="http://schemas.openxmlformats.org/officeDocument/2006/relationships" xmlns:m="http://schemas.openxmlformats.org/officeDocument/2006/math" xmlns:v="urn:schemas-microsoft-com:vml" xmlns:wp14="http://schemas.microsoft.com/office/word/2010/wordprocessingDrawing" xmlns:wp="http://schemas.openxmlformats.org/drawingml/2006/wordprocessingDrawing" xmlns:w10="urn:schemas-microsoft-com:office:word" xmlns:w="http://schemas.openxmlformats.org/wordprocessingml/2006/main" xmlns:w14="http://schemas.microsoft.com/office/word/2010/wordml" xmlns:w15="http://schemas.microsoft.com/office/word/2012/wordml" xmlns:w16cex="http://schemas.microsoft.com/office/word/2018/wordml/cex" xmlns:w16cid="http://schemas.microsoft.com/office/word/2016/wordml/cid" xmlns:w16="http://schemas.microsoft.com/office/word/2018/wordml" xmlns:w16sdtdh="http://schemas.microsoft.com/office/word/2020/wordml/sdtdatahash" xmlns:w16se="http://schemas.microsoft.com/office/word/2015/wordml/symex" xmlns:wpg="http://schemas.microsoft.com/office/word/2010/wordprocessingGroup" xmlns:wpi="http://schemas.microsoft.com/office/word/2010/wordprocessingInk" xmlns:wne="http://schemas.microsoft.com/office/word/2006/wordml" xmlns:wps="http://schemas.microsoft.com/office/word/2010/wordprocessingShape" mc:Ignorable="w14 w15 w16se w16cid w16 w16cex w16sdtdh wp14">
+<w:numbering xmlns:wpc="http://schemas.microsoft.com/office/word/2010/wordprocessingCanvas" xmlns:cx="http://schemas.microsoft.com/office/drawing/2014/chartex" xmlns:cx1="http://schemas.microsoft.com/office/drawing/2015/9/8/chartex" xmlns:cx2="http://schemas.microsoft.com/office/drawing/2015/10/21/chartex" xmlns:cx3="http://schemas.microsoft.com/office/drawing/2016/5/9/chartex" xmlns:cx4="http://schemas.microsoft.com/office/drawing/2016/5/10/chartex" xmlns:cx5="http://schemas.microsoft.com/office/drawing/2016/5/11/chartex" xmlns:cx6="http://schemas.microsoft.com/office/drawing/2016/5/12/chartex" xmlns:cx7="http://schemas.microsoft.com/office/drawing/2016/5/13/chartex" xmlns:cx8="http://schemas.microsoft.com/office/drawing/2016/5/14/chartex" xmlns:mc="http://schemas.openxmlformats.org/markup-compatibility/2006" xmlns:aink="http://schemas.microsoft.com/office/drawing/2016/ink" xmlns:am3d="http://schemas.microsoft.com/office/drawing/2017/model3d" xmlns:o="urn:schemas-microsoft-com:office:office" xmlns:oel="http://schemas.microsoft.com/office/2019/extlst" xmlns:r="http://schemas.openxmlformats.org/officeDocument/2006/relationships" xmlns:m="http://schemas.openxmlformats.org/officeDocument/2006/math" xmlns:v="urn:schemas-microsoft-com:vml" xmlns:wp14="http://schemas.microsoft.com/office/word/2010/wordprocessingDrawing" xmlns:wp="http://schemas.openxmlformats.org/drawingml/2006/wordprocessingDrawing" xmlns:w10="urn:schemas-microsoft-com:office:word" xmlns:w="http://schemas.openxmlformats.org/wordprocessingml/2006/main" xmlns:w14="http://schemas.microsoft.com/office/word/2010/wordml" xmlns:w15="http://schemas.microsoft.com/office/word/2012/wordml" xmlns:w16cex="http://schemas.microsoft.com/office/word/2018/wordml/cex" xmlns:w16cid="http://schemas.microsoft.com/office/word/2016/wordml/cid" xmlns:w16="http://schemas.microsoft.com/office/word/2018/wordml" xmlns:w16sdtdh="http://schemas.microsoft.com/office/word/2020/wordml/sdtdatahash" xmlns:w16se="http://schemas.microsoft.com/office/word/2015/wordml/symex" xmlns:wpg="http://schemas.microsoft.com/office/word/2010/wordprocessingGroup" xmlns:wpi="http://schemas.microsoft.com/office/word/2010/wordprocessingInk" xmlns:wne="http://schemas.microsoft.com/office/word/2006/wordml" xmlns:wps="http://schemas.microsoft.com/office/word/2010/wordprocessingShape" mc:Ignorable="w14 w15 w16se w16cid w16 w16cex w16sdtdh wp14">
   <w:abstractNum w:abstractNumId="0" w15:restartNumberingAfterBreak="0">
     <w:nsid w:val="04D76B75"/>
     <w:multiLevelType w:val="hybridMultilevel"/>
@@ -2801,7 +2819,7 @@
       </w:pPr>
     </w:lvl>
   </w:abstractNum>
-  <w:num w:numId="1">
+  <w:num w:numId="1" w16cid:durableId="1755515285">
     <w:abstractNumId w:val="0"/>
   </w:num>
 </w:numbering>

</xml_diff>

<commit_message>
[MDS-3871] - update esup permit template with inspector name (#2758)
Improve UX by modifying action menus and adding image processing

The commit includes changes to the Explosives Permit and Amendments action menus to improve user experience. The action menu for amendments is now view-only to prevent unauthorized edits. The commit also includes changes for processing images, particularly for handling naming conventions and appending necessary values. An additional library, Pillow, has been added to the package requirements to support image processing.
</commit_message>
<xml_diff>
--- a/services/core-api/app/templates/explosives_permit/Explosives Storage and Use Permit.docx
+++ b/services/core-api/app/templates/explosives_permit/Explosives Storage and Use Permit.docx
@@ -1,6 +1,6 @@
 
 <file path=word/document.xml><?xml version="1.0" encoding="utf-8"?>
-<w:document xmlns:wpc="http://schemas.microsoft.com/office/word/2010/wordprocessingCanvas" xmlns:cx="http://schemas.microsoft.com/office/drawing/2014/chartex" xmlns:cx1="http://schemas.microsoft.com/office/drawing/2015/9/8/chartex" xmlns:cx2="http://schemas.microsoft.com/office/drawing/2015/10/21/chartex" xmlns:cx3="http://schemas.microsoft.com/office/drawing/2016/5/9/chartex" xmlns:cx4="http://schemas.microsoft.com/office/drawing/2016/5/10/chartex" xmlns:cx5="http://schemas.microsoft.com/office/drawing/2016/5/11/chartex" xmlns:cx6="http://schemas.microsoft.com/office/drawing/2016/5/12/chartex" xmlns:cx7="http://schemas.microsoft.com/office/drawing/2016/5/13/chartex" xmlns:cx8="http://schemas.microsoft.com/office/drawing/2016/5/14/chartex" xmlns:mc="http://schemas.openxmlformats.org/markup-compatibility/2006" xmlns:aink="http://schemas.microsoft.com/office/drawing/2016/ink" xmlns:am3d="http://schemas.microsoft.com/office/drawing/2017/model3d" xmlns:o="urn:schemas-microsoft-com:office:office" xmlns:r="http://schemas.openxmlformats.org/officeDocument/2006/relationships" xmlns:m="http://schemas.openxmlformats.org/officeDocument/2006/math" xmlns:v="urn:schemas-microsoft-com:vml" xmlns:wp14="http://schemas.microsoft.com/office/word/2010/wordprocessingDrawing" xmlns:wp="http://schemas.openxmlformats.org/drawingml/2006/wordprocessingDrawing" xmlns:w10="urn:schemas-microsoft-com:office:word" xmlns:w="http://schemas.openxmlformats.org/wordprocessingml/2006/main" xmlns:w14="http://schemas.microsoft.com/office/word/2010/wordml" xmlns:w15="http://schemas.microsoft.com/office/word/2012/wordml" xmlns:w16cex="http://schemas.microsoft.com/office/word/2018/wordml/cex" xmlns:w16cid="http://schemas.microsoft.com/office/word/2016/wordml/cid" xmlns:w16="http://schemas.microsoft.com/office/word/2018/wordml" xmlns:w16sdtdh="http://schemas.microsoft.com/office/word/2020/wordml/sdtdatahash" xmlns:w16se="http://schemas.microsoft.com/office/word/2015/wordml/symex" xmlns:wpg="http://schemas.microsoft.com/office/word/2010/wordprocessingGroup" xmlns:wpi="http://schemas.microsoft.com/office/word/2010/wordprocessingInk" xmlns:wne="http://schemas.microsoft.com/office/word/2006/wordml" xmlns:wps="http://schemas.microsoft.com/office/word/2010/wordprocessingShape" mc:Ignorable="w14 w15 w16se w16cid w16 w16cex w16sdtdh wp14">
+<w:document xmlns:wpc="http://schemas.microsoft.com/office/word/2010/wordprocessingCanvas" xmlns:cx="http://schemas.microsoft.com/office/drawing/2014/chartex" xmlns:cx1="http://schemas.microsoft.com/office/drawing/2015/9/8/chartex" xmlns:cx2="http://schemas.microsoft.com/office/drawing/2015/10/21/chartex" xmlns:cx3="http://schemas.microsoft.com/office/drawing/2016/5/9/chartex" xmlns:cx4="http://schemas.microsoft.com/office/drawing/2016/5/10/chartex" xmlns:cx5="http://schemas.microsoft.com/office/drawing/2016/5/11/chartex" xmlns:cx6="http://schemas.microsoft.com/office/drawing/2016/5/12/chartex" xmlns:cx7="http://schemas.microsoft.com/office/drawing/2016/5/13/chartex" xmlns:cx8="http://schemas.microsoft.com/office/drawing/2016/5/14/chartex" xmlns:mc="http://schemas.openxmlformats.org/markup-compatibility/2006" xmlns:aink="http://schemas.microsoft.com/office/drawing/2016/ink" xmlns:am3d="http://schemas.microsoft.com/office/drawing/2017/model3d" xmlns:o="urn:schemas-microsoft-com:office:office" xmlns:oel="http://schemas.microsoft.com/office/2019/extlst" xmlns:r="http://schemas.openxmlformats.org/officeDocument/2006/relationships" xmlns:m="http://schemas.openxmlformats.org/officeDocument/2006/math" xmlns:v="urn:schemas-microsoft-com:vml" xmlns:wp14="http://schemas.microsoft.com/office/word/2010/wordprocessingDrawing" xmlns:wp="http://schemas.openxmlformats.org/drawingml/2006/wordprocessingDrawing" xmlns:w10="urn:schemas-microsoft-com:office:word" xmlns:w="http://schemas.openxmlformats.org/wordprocessingml/2006/main" xmlns:w14="http://schemas.microsoft.com/office/word/2010/wordml" xmlns:w15="http://schemas.microsoft.com/office/word/2012/wordml" xmlns:w16cex="http://schemas.microsoft.com/office/word/2018/wordml/cex" xmlns:w16cid="http://schemas.microsoft.com/office/word/2016/wordml/cid" xmlns:w16="http://schemas.microsoft.com/office/word/2018/wordml" xmlns:w16sdtdh="http://schemas.microsoft.com/office/word/2020/wordml/sdtdatahash" xmlns:w16se="http://schemas.microsoft.com/office/word/2015/wordml/symex" xmlns:wpg="http://schemas.microsoft.com/office/word/2010/wordprocessingGroup" xmlns:wpi="http://schemas.microsoft.com/office/word/2010/wordprocessingInk" xmlns:wne="http://schemas.microsoft.com/office/word/2006/wordml" xmlns:wps="http://schemas.microsoft.com/office/word/2010/wordprocessingShape" mc:Ignorable="w14 w15 w16se w16cid w16 w16cex w16sdtdh wp14">
   <w:body>
     <w:p>
       <w:pPr>
@@ -2069,7 +2069,25 @@
                 <w:sz w:val="12"/>
                 <w:szCs w:val="12"/>
               </w:rPr>
-              <w:t>Inspector of Mines</w:t>
+              <w:t>{d.</w:t>
+            </w:r>
+            <w:r>
+              <w:rPr>
+                <w:rFonts w:cs="Arial"/>
+                <w:spacing w:val="-10"/>
+                <w:sz w:val="12"/>
+                <w:szCs w:val="12"/>
+              </w:rPr>
+              <w:t>issuing_inspector_name</w:t>
+            </w:r>
+            <w:r>
+              <w:rPr>
+                <w:rFonts w:cs="Arial"/>
+                <w:spacing w:val="-10"/>
+                <w:sz w:val="12"/>
+                <w:szCs w:val="12"/>
+              </w:rPr>
+              <w:t>}</w:t>
             </w:r>
           </w:p>
         </w:tc>
@@ -2146,7 +2164,7 @@
 </file>
 
 <file path=word/endnotes.xml><?xml version="1.0" encoding="utf-8"?>
-<w:endnotes xmlns:wpc="http://schemas.microsoft.com/office/word/2010/wordprocessingCanvas" xmlns:cx="http://schemas.microsoft.com/office/drawing/2014/chartex" xmlns:cx1="http://schemas.microsoft.com/office/drawing/2015/9/8/chartex" xmlns:cx2="http://schemas.microsoft.com/office/drawing/2015/10/21/chartex" xmlns:cx3="http://schemas.microsoft.com/office/drawing/2016/5/9/chartex" xmlns:cx4="http://schemas.microsoft.com/office/drawing/2016/5/10/chartex" xmlns:cx5="http://schemas.microsoft.com/office/drawing/2016/5/11/chartex" xmlns:cx6="http://schemas.microsoft.com/office/drawing/2016/5/12/chartex" xmlns:cx7="http://schemas.microsoft.com/office/drawing/2016/5/13/chartex" xmlns:cx8="http://schemas.microsoft.com/office/drawing/2016/5/14/chartex" xmlns:mc="http://schemas.openxmlformats.org/markup-compatibility/2006" xmlns:aink="http://schemas.microsoft.com/office/drawing/2016/ink" xmlns:am3d="http://schemas.microsoft.com/office/drawing/2017/model3d" xmlns:o="urn:schemas-microsoft-com:office:office" xmlns:r="http://schemas.openxmlformats.org/officeDocument/2006/relationships" xmlns:m="http://schemas.openxmlformats.org/officeDocument/2006/math" xmlns:v="urn:schemas-microsoft-com:vml" xmlns:wp14="http://schemas.microsoft.com/office/word/2010/wordprocessingDrawing" xmlns:wp="http://schemas.openxmlformats.org/drawingml/2006/wordprocessingDrawing" xmlns:w10="urn:schemas-microsoft-com:office:word" xmlns:w="http://schemas.openxmlformats.org/wordprocessingml/2006/main" xmlns:w14="http://schemas.microsoft.com/office/word/2010/wordml" xmlns:w15="http://schemas.microsoft.com/office/word/2012/wordml" xmlns:w16cex="http://schemas.microsoft.com/office/word/2018/wordml/cex" xmlns:w16cid="http://schemas.microsoft.com/office/word/2016/wordml/cid" xmlns:w16="http://schemas.microsoft.com/office/word/2018/wordml" xmlns:w16sdtdh="http://schemas.microsoft.com/office/word/2020/wordml/sdtdatahash" xmlns:w16se="http://schemas.microsoft.com/office/word/2015/wordml/symex" xmlns:wpg="http://schemas.microsoft.com/office/word/2010/wordprocessingGroup" xmlns:wpi="http://schemas.microsoft.com/office/word/2010/wordprocessingInk" xmlns:wne="http://schemas.microsoft.com/office/word/2006/wordml" xmlns:wps="http://schemas.microsoft.com/office/word/2010/wordprocessingShape" mc:Ignorable="w14 w15 w16se w16cid w16 w16cex w16sdtdh wp14">
+<w:endnotes xmlns:wpc="http://schemas.microsoft.com/office/word/2010/wordprocessingCanvas" xmlns:cx="http://schemas.microsoft.com/office/drawing/2014/chartex" xmlns:cx1="http://schemas.microsoft.com/office/drawing/2015/9/8/chartex" xmlns:cx2="http://schemas.microsoft.com/office/drawing/2015/10/21/chartex" xmlns:cx3="http://schemas.microsoft.com/office/drawing/2016/5/9/chartex" xmlns:cx4="http://schemas.microsoft.com/office/drawing/2016/5/10/chartex" xmlns:cx5="http://schemas.microsoft.com/office/drawing/2016/5/11/chartex" xmlns:cx6="http://schemas.microsoft.com/office/drawing/2016/5/12/chartex" xmlns:cx7="http://schemas.microsoft.com/office/drawing/2016/5/13/chartex" xmlns:cx8="http://schemas.microsoft.com/office/drawing/2016/5/14/chartex" xmlns:mc="http://schemas.openxmlformats.org/markup-compatibility/2006" xmlns:aink="http://schemas.microsoft.com/office/drawing/2016/ink" xmlns:am3d="http://schemas.microsoft.com/office/drawing/2017/model3d" xmlns:o="urn:schemas-microsoft-com:office:office" xmlns:oel="http://schemas.microsoft.com/office/2019/extlst" xmlns:r="http://schemas.openxmlformats.org/officeDocument/2006/relationships" xmlns:m="http://schemas.openxmlformats.org/officeDocument/2006/math" xmlns:v="urn:schemas-microsoft-com:vml" xmlns:wp14="http://schemas.microsoft.com/office/word/2010/wordprocessingDrawing" xmlns:wp="http://schemas.openxmlformats.org/drawingml/2006/wordprocessingDrawing" xmlns:w10="urn:schemas-microsoft-com:office:word" xmlns:w="http://schemas.openxmlformats.org/wordprocessingml/2006/main" xmlns:w14="http://schemas.microsoft.com/office/word/2010/wordml" xmlns:w15="http://schemas.microsoft.com/office/word/2012/wordml" xmlns:w16cex="http://schemas.microsoft.com/office/word/2018/wordml/cex" xmlns:w16cid="http://schemas.microsoft.com/office/word/2016/wordml/cid" xmlns:w16="http://schemas.microsoft.com/office/word/2018/wordml" xmlns:w16sdtdh="http://schemas.microsoft.com/office/word/2020/wordml/sdtdatahash" xmlns:w16se="http://schemas.microsoft.com/office/word/2015/wordml/symex" xmlns:wpg="http://schemas.microsoft.com/office/word/2010/wordprocessingGroup" xmlns:wpi="http://schemas.microsoft.com/office/word/2010/wordprocessingInk" xmlns:wne="http://schemas.microsoft.com/office/word/2006/wordml" xmlns:wps="http://schemas.microsoft.com/office/word/2010/wordprocessingShape" mc:Ignorable="w14 w15 w16se w16cid w16 w16cex w16sdtdh wp14">
   <w:endnote w:type="separator" w:id="-1">
     <w:p>
       <w:r>
@@ -2165,7 +2183,7 @@
 </file>
 
 <file path=word/footer1.xml><?xml version="1.0" encoding="utf-8"?>
-<w:ftr xmlns:wpc="http://schemas.microsoft.com/office/word/2010/wordprocessingCanvas" xmlns:cx="http://schemas.microsoft.com/office/drawing/2014/chartex" xmlns:cx1="http://schemas.microsoft.com/office/drawing/2015/9/8/chartex" xmlns:cx2="http://schemas.microsoft.com/office/drawing/2015/10/21/chartex" xmlns:cx3="http://schemas.microsoft.com/office/drawing/2016/5/9/chartex" xmlns:cx4="http://schemas.microsoft.com/office/drawing/2016/5/10/chartex" xmlns:cx5="http://schemas.microsoft.com/office/drawing/2016/5/11/chartex" xmlns:cx6="http://schemas.microsoft.com/office/drawing/2016/5/12/chartex" xmlns:cx7="http://schemas.microsoft.com/office/drawing/2016/5/13/chartex" xmlns:cx8="http://schemas.microsoft.com/office/drawing/2016/5/14/chartex" xmlns:mc="http://schemas.openxmlformats.org/markup-compatibility/2006" xmlns:aink="http://schemas.microsoft.com/office/drawing/2016/ink" xmlns:am3d="http://schemas.microsoft.com/office/drawing/2017/model3d" xmlns:o="urn:schemas-microsoft-com:office:office" xmlns:r="http://schemas.openxmlformats.org/officeDocument/2006/relationships" xmlns:m="http://schemas.openxmlformats.org/officeDocument/2006/math" xmlns:v="urn:schemas-microsoft-com:vml" xmlns:wp14="http://schemas.microsoft.com/office/word/2010/wordprocessingDrawing" xmlns:wp="http://schemas.openxmlformats.org/drawingml/2006/wordprocessingDrawing" xmlns:w10="urn:schemas-microsoft-com:office:word" xmlns:w="http://schemas.openxmlformats.org/wordprocessingml/2006/main" xmlns:w14="http://schemas.microsoft.com/office/word/2010/wordml" xmlns:w15="http://schemas.microsoft.com/office/word/2012/wordml" xmlns:w16cex="http://schemas.microsoft.com/office/word/2018/wordml/cex" xmlns:w16cid="http://schemas.microsoft.com/office/word/2016/wordml/cid" xmlns:w16="http://schemas.microsoft.com/office/word/2018/wordml" xmlns:w16sdtdh="http://schemas.microsoft.com/office/word/2020/wordml/sdtdatahash" xmlns:w16se="http://schemas.microsoft.com/office/word/2015/wordml/symex" xmlns:wpg="http://schemas.microsoft.com/office/word/2010/wordprocessingGroup" xmlns:wpi="http://schemas.microsoft.com/office/word/2010/wordprocessingInk" xmlns:wne="http://schemas.microsoft.com/office/word/2006/wordml" xmlns:wps="http://schemas.microsoft.com/office/word/2010/wordprocessingShape" mc:Ignorable="w14 w15 w16se w16cid w16 w16cex w16sdtdh wp14">
+<w:ftr xmlns:wpc="http://schemas.microsoft.com/office/word/2010/wordprocessingCanvas" xmlns:cx="http://schemas.microsoft.com/office/drawing/2014/chartex" xmlns:cx1="http://schemas.microsoft.com/office/drawing/2015/9/8/chartex" xmlns:cx2="http://schemas.microsoft.com/office/drawing/2015/10/21/chartex" xmlns:cx3="http://schemas.microsoft.com/office/drawing/2016/5/9/chartex" xmlns:cx4="http://schemas.microsoft.com/office/drawing/2016/5/10/chartex" xmlns:cx5="http://schemas.microsoft.com/office/drawing/2016/5/11/chartex" xmlns:cx6="http://schemas.microsoft.com/office/drawing/2016/5/12/chartex" xmlns:cx7="http://schemas.microsoft.com/office/drawing/2016/5/13/chartex" xmlns:cx8="http://schemas.microsoft.com/office/drawing/2016/5/14/chartex" xmlns:mc="http://schemas.openxmlformats.org/markup-compatibility/2006" xmlns:aink="http://schemas.microsoft.com/office/drawing/2016/ink" xmlns:am3d="http://schemas.microsoft.com/office/drawing/2017/model3d" xmlns:o="urn:schemas-microsoft-com:office:office" xmlns:oel="http://schemas.microsoft.com/office/2019/extlst" xmlns:r="http://schemas.openxmlformats.org/officeDocument/2006/relationships" xmlns:m="http://schemas.openxmlformats.org/officeDocument/2006/math" xmlns:v="urn:schemas-microsoft-com:vml" xmlns:wp14="http://schemas.microsoft.com/office/word/2010/wordprocessingDrawing" xmlns:wp="http://schemas.openxmlformats.org/drawingml/2006/wordprocessingDrawing" xmlns:w10="urn:schemas-microsoft-com:office:word" xmlns:w="http://schemas.openxmlformats.org/wordprocessingml/2006/main" xmlns:w14="http://schemas.microsoft.com/office/word/2010/wordml" xmlns:w15="http://schemas.microsoft.com/office/word/2012/wordml" xmlns:w16cex="http://schemas.microsoft.com/office/word/2018/wordml/cex" xmlns:w16cid="http://schemas.microsoft.com/office/word/2016/wordml/cid" xmlns:w16="http://schemas.microsoft.com/office/word/2018/wordml" xmlns:w16sdtdh="http://schemas.microsoft.com/office/word/2020/wordml/sdtdatahash" xmlns:w16se="http://schemas.microsoft.com/office/word/2015/wordml/symex" xmlns:wpg="http://schemas.microsoft.com/office/word/2010/wordprocessingGroup" xmlns:wpi="http://schemas.microsoft.com/office/word/2010/wordprocessingInk" xmlns:wne="http://schemas.microsoft.com/office/word/2006/wordml" xmlns:wps="http://schemas.microsoft.com/office/word/2010/wordprocessingShape" mc:Ignorable="w14 w15 w16se w16cid w16 w16cex w16sdtdh wp14">
   <w:p>
     <w:r>
       <w:cr/>
@@ -2175,7 +2193,7 @@
 </file>
 
 <file path=word/footer2.xml><?xml version="1.0" encoding="utf-8"?>
-<w:ftr xmlns:wpc="http://schemas.microsoft.com/office/word/2010/wordprocessingCanvas" xmlns:cx="http://schemas.microsoft.com/office/drawing/2014/chartex" xmlns:cx1="http://schemas.microsoft.com/office/drawing/2015/9/8/chartex" xmlns:cx2="http://schemas.microsoft.com/office/drawing/2015/10/21/chartex" xmlns:cx3="http://schemas.microsoft.com/office/drawing/2016/5/9/chartex" xmlns:cx4="http://schemas.microsoft.com/office/drawing/2016/5/10/chartex" xmlns:cx5="http://schemas.microsoft.com/office/drawing/2016/5/11/chartex" xmlns:cx6="http://schemas.microsoft.com/office/drawing/2016/5/12/chartex" xmlns:cx7="http://schemas.microsoft.com/office/drawing/2016/5/13/chartex" xmlns:cx8="http://schemas.microsoft.com/office/drawing/2016/5/14/chartex" xmlns:mc="http://schemas.openxmlformats.org/markup-compatibility/2006" xmlns:aink="http://schemas.microsoft.com/office/drawing/2016/ink" xmlns:am3d="http://schemas.microsoft.com/office/drawing/2017/model3d" xmlns:o="urn:schemas-microsoft-com:office:office" xmlns:r="http://schemas.openxmlformats.org/officeDocument/2006/relationships" xmlns:m="http://schemas.openxmlformats.org/officeDocument/2006/math" xmlns:v="urn:schemas-microsoft-com:vml" xmlns:wp14="http://schemas.microsoft.com/office/word/2010/wordprocessingDrawing" xmlns:wp="http://schemas.openxmlformats.org/drawingml/2006/wordprocessingDrawing" xmlns:w10="urn:schemas-microsoft-com:office:word" xmlns:w="http://schemas.openxmlformats.org/wordprocessingml/2006/main" xmlns:w14="http://schemas.microsoft.com/office/word/2010/wordml" xmlns:w15="http://schemas.microsoft.com/office/word/2012/wordml" xmlns:w16cex="http://schemas.microsoft.com/office/word/2018/wordml/cex" xmlns:w16cid="http://schemas.microsoft.com/office/word/2016/wordml/cid" xmlns:w16="http://schemas.microsoft.com/office/word/2018/wordml" xmlns:w16sdtdh="http://schemas.microsoft.com/office/word/2020/wordml/sdtdatahash" xmlns:w16se="http://schemas.microsoft.com/office/word/2015/wordml/symex" xmlns:wpg="http://schemas.microsoft.com/office/word/2010/wordprocessingGroup" xmlns:wpi="http://schemas.microsoft.com/office/word/2010/wordprocessingInk" xmlns:wne="http://schemas.microsoft.com/office/word/2006/wordml" xmlns:wps="http://schemas.microsoft.com/office/word/2010/wordprocessingShape" mc:Ignorable="w14 w15 w16se w16cid w16 w16cex w16sdtdh wp14">
+<w:ftr xmlns:wpc="http://schemas.microsoft.com/office/word/2010/wordprocessingCanvas" xmlns:cx="http://schemas.microsoft.com/office/drawing/2014/chartex" xmlns:cx1="http://schemas.microsoft.com/office/drawing/2015/9/8/chartex" xmlns:cx2="http://schemas.microsoft.com/office/drawing/2015/10/21/chartex" xmlns:cx3="http://schemas.microsoft.com/office/drawing/2016/5/9/chartex" xmlns:cx4="http://schemas.microsoft.com/office/drawing/2016/5/10/chartex" xmlns:cx5="http://schemas.microsoft.com/office/drawing/2016/5/11/chartex" xmlns:cx6="http://schemas.microsoft.com/office/drawing/2016/5/12/chartex" xmlns:cx7="http://schemas.microsoft.com/office/drawing/2016/5/13/chartex" xmlns:cx8="http://schemas.microsoft.com/office/drawing/2016/5/14/chartex" xmlns:mc="http://schemas.openxmlformats.org/markup-compatibility/2006" xmlns:aink="http://schemas.microsoft.com/office/drawing/2016/ink" xmlns:am3d="http://schemas.microsoft.com/office/drawing/2017/model3d" xmlns:o="urn:schemas-microsoft-com:office:office" xmlns:oel="http://schemas.microsoft.com/office/2019/extlst" xmlns:r="http://schemas.openxmlformats.org/officeDocument/2006/relationships" xmlns:m="http://schemas.openxmlformats.org/officeDocument/2006/math" xmlns:v="urn:schemas-microsoft-com:vml" xmlns:wp14="http://schemas.microsoft.com/office/word/2010/wordprocessingDrawing" xmlns:wp="http://schemas.openxmlformats.org/drawingml/2006/wordprocessingDrawing" xmlns:w10="urn:schemas-microsoft-com:office:word" xmlns:w="http://schemas.openxmlformats.org/wordprocessingml/2006/main" xmlns:w14="http://schemas.microsoft.com/office/word/2010/wordml" xmlns:w15="http://schemas.microsoft.com/office/word/2012/wordml" xmlns:w16cex="http://schemas.microsoft.com/office/word/2018/wordml/cex" xmlns:w16cid="http://schemas.microsoft.com/office/word/2016/wordml/cid" xmlns:w16="http://schemas.microsoft.com/office/word/2018/wordml" xmlns:w16sdtdh="http://schemas.microsoft.com/office/word/2020/wordml/sdtdatahash" xmlns:w16se="http://schemas.microsoft.com/office/word/2015/wordml/symex" xmlns:wpg="http://schemas.microsoft.com/office/word/2010/wordprocessingGroup" xmlns:wpi="http://schemas.microsoft.com/office/word/2010/wordprocessingInk" xmlns:wne="http://schemas.microsoft.com/office/word/2006/wordml" xmlns:wps="http://schemas.microsoft.com/office/word/2010/wordprocessingShape" mc:Ignorable="w14 w15 w16se w16cid w16 w16cex w16sdtdh wp14">
   <w:p>
     <w:pPr>
       <w:pStyle w:val="Footer"/>
@@ -2185,7 +2203,7 @@
 </file>
 
 <file path=word/footer3.xml><?xml version="1.0" encoding="utf-8"?>
-<w:ftr xmlns:wpc="http://schemas.microsoft.com/office/word/2010/wordprocessingCanvas" xmlns:cx="http://schemas.microsoft.com/office/drawing/2014/chartex" xmlns:cx1="http://schemas.microsoft.com/office/drawing/2015/9/8/chartex" xmlns:cx2="http://schemas.microsoft.com/office/drawing/2015/10/21/chartex" xmlns:cx3="http://schemas.microsoft.com/office/drawing/2016/5/9/chartex" xmlns:cx4="http://schemas.microsoft.com/office/drawing/2016/5/10/chartex" xmlns:cx5="http://schemas.microsoft.com/office/drawing/2016/5/11/chartex" xmlns:cx6="http://schemas.microsoft.com/office/drawing/2016/5/12/chartex" xmlns:cx7="http://schemas.microsoft.com/office/drawing/2016/5/13/chartex" xmlns:cx8="http://schemas.microsoft.com/office/drawing/2016/5/14/chartex" xmlns:mc="http://schemas.openxmlformats.org/markup-compatibility/2006" xmlns:aink="http://schemas.microsoft.com/office/drawing/2016/ink" xmlns:am3d="http://schemas.microsoft.com/office/drawing/2017/model3d" xmlns:o="urn:schemas-microsoft-com:office:office" xmlns:r="http://schemas.openxmlformats.org/officeDocument/2006/relationships" xmlns:m="http://schemas.openxmlformats.org/officeDocument/2006/math" xmlns:v="urn:schemas-microsoft-com:vml" xmlns:wp14="http://schemas.microsoft.com/office/word/2010/wordprocessingDrawing" xmlns:wp="http://schemas.openxmlformats.org/drawingml/2006/wordprocessingDrawing" xmlns:w10="urn:schemas-microsoft-com:office:word" xmlns:w="http://schemas.openxmlformats.org/wordprocessingml/2006/main" xmlns:w14="http://schemas.microsoft.com/office/word/2010/wordml" xmlns:w15="http://schemas.microsoft.com/office/word/2012/wordml" xmlns:w16cex="http://schemas.microsoft.com/office/word/2018/wordml/cex" xmlns:w16cid="http://schemas.microsoft.com/office/word/2016/wordml/cid" xmlns:w16="http://schemas.microsoft.com/office/word/2018/wordml" xmlns:w16sdtdh="http://schemas.microsoft.com/office/word/2020/wordml/sdtdatahash" xmlns:w16se="http://schemas.microsoft.com/office/word/2015/wordml/symex" xmlns:wpg="http://schemas.microsoft.com/office/word/2010/wordprocessingGroup" xmlns:wpi="http://schemas.microsoft.com/office/word/2010/wordprocessingInk" xmlns:wne="http://schemas.microsoft.com/office/word/2006/wordml" xmlns:wps="http://schemas.microsoft.com/office/word/2010/wordprocessingShape" mc:Ignorable="w14 w15 w16se w16cid w16 w16cex w16sdtdh wp14">
+<w:ftr xmlns:wpc="http://schemas.microsoft.com/office/word/2010/wordprocessingCanvas" xmlns:cx="http://schemas.microsoft.com/office/drawing/2014/chartex" xmlns:cx1="http://schemas.microsoft.com/office/drawing/2015/9/8/chartex" xmlns:cx2="http://schemas.microsoft.com/office/drawing/2015/10/21/chartex" xmlns:cx3="http://schemas.microsoft.com/office/drawing/2016/5/9/chartex" xmlns:cx4="http://schemas.microsoft.com/office/drawing/2016/5/10/chartex" xmlns:cx5="http://schemas.microsoft.com/office/drawing/2016/5/11/chartex" xmlns:cx6="http://schemas.microsoft.com/office/drawing/2016/5/12/chartex" xmlns:cx7="http://schemas.microsoft.com/office/drawing/2016/5/13/chartex" xmlns:cx8="http://schemas.microsoft.com/office/drawing/2016/5/14/chartex" xmlns:mc="http://schemas.openxmlformats.org/markup-compatibility/2006" xmlns:aink="http://schemas.microsoft.com/office/drawing/2016/ink" xmlns:am3d="http://schemas.microsoft.com/office/drawing/2017/model3d" xmlns:o="urn:schemas-microsoft-com:office:office" xmlns:oel="http://schemas.microsoft.com/office/2019/extlst" xmlns:r="http://schemas.openxmlformats.org/officeDocument/2006/relationships" xmlns:m="http://schemas.openxmlformats.org/officeDocument/2006/math" xmlns:v="urn:schemas-microsoft-com:vml" xmlns:wp14="http://schemas.microsoft.com/office/word/2010/wordprocessingDrawing" xmlns:wp="http://schemas.openxmlformats.org/drawingml/2006/wordprocessingDrawing" xmlns:w10="urn:schemas-microsoft-com:office:word" xmlns:w="http://schemas.openxmlformats.org/wordprocessingml/2006/main" xmlns:w14="http://schemas.microsoft.com/office/word/2010/wordml" xmlns:w15="http://schemas.microsoft.com/office/word/2012/wordml" xmlns:w16cex="http://schemas.microsoft.com/office/word/2018/wordml/cex" xmlns:w16cid="http://schemas.microsoft.com/office/word/2016/wordml/cid" xmlns:w16="http://schemas.microsoft.com/office/word/2018/wordml" xmlns:w16sdtdh="http://schemas.microsoft.com/office/word/2020/wordml/sdtdatahash" xmlns:w16se="http://schemas.microsoft.com/office/word/2015/wordml/symex" xmlns:wpg="http://schemas.microsoft.com/office/word/2010/wordprocessingGroup" xmlns:wpi="http://schemas.microsoft.com/office/word/2010/wordprocessingInk" xmlns:wne="http://schemas.microsoft.com/office/word/2006/wordml" xmlns:wps="http://schemas.microsoft.com/office/word/2010/wordprocessingShape" mc:Ignorable="w14 w15 w16se w16cid w16 w16cex w16sdtdh wp14">
   <w:p>
     <w:pPr>
       <w:pStyle w:val="Footer"/>
@@ -2195,7 +2213,7 @@
 </file>
 
 <file path=word/footnotes.xml><?xml version="1.0" encoding="utf-8"?>
-<w:footnotes xmlns:wpc="http://schemas.microsoft.com/office/word/2010/wordprocessingCanvas" xmlns:cx="http://schemas.microsoft.com/office/drawing/2014/chartex" xmlns:cx1="http://schemas.microsoft.com/office/drawing/2015/9/8/chartex" xmlns:cx2="http://schemas.microsoft.com/office/drawing/2015/10/21/chartex" xmlns:cx3="http://schemas.microsoft.com/office/drawing/2016/5/9/chartex" xmlns:cx4="http://schemas.microsoft.com/office/drawing/2016/5/10/chartex" xmlns:cx5="http://schemas.microsoft.com/office/drawing/2016/5/11/chartex" xmlns:cx6="http://schemas.microsoft.com/office/drawing/2016/5/12/chartex" xmlns:cx7="http://schemas.microsoft.com/office/drawing/2016/5/13/chartex" xmlns:cx8="http://schemas.microsoft.com/office/drawing/2016/5/14/chartex" xmlns:mc="http://schemas.openxmlformats.org/markup-compatibility/2006" xmlns:aink="http://schemas.microsoft.com/office/drawing/2016/ink" xmlns:am3d="http://schemas.microsoft.com/office/drawing/2017/model3d" xmlns:o="urn:schemas-microsoft-com:office:office" xmlns:r="http://schemas.openxmlformats.org/officeDocument/2006/relationships" xmlns:m="http://schemas.openxmlformats.org/officeDocument/2006/math" xmlns:v="urn:schemas-microsoft-com:vml" xmlns:wp14="http://schemas.microsoft.com/office/word/2010/wordprocessingDrawing" xmlns:wp="http://schemas.openxmlformats.org/drawingml/2006/wordprocessingDrawing" xmlns:w10="urn:schemas-microsoft-com:office:word" xmlns:w="http://schemas.openxmlformats.org/wordprocessingml/2006/main" xmlns:w14="http://schemas.microsoft.com/office/word/2010/wordml" xmlns:w15="http://schemas.microsoft.com/office/word/2012/wordml" xmlns:w16cex="http://schemas.microsoft.com/office/word/2018/wordml/cex" xmlns:w16cid="http://schemas.microsoft.com/office/word/2016/wordml/cid" xmlns:w16="http://schemas.microsoft.com/office/word/2018/wordml" xmlns:w16sdtdh="http://schemas.microsoft.com/office/word/2020/wordml/sdtdatahash" xmlns:w16se="http://schemas.microsoft.com/office/word/2015/wordml/symex" xmlns:wpg="http://schemas.microsoft.com/office/word/2010/wordprocessingGroup" xmlns:wpi="http://schemas.microsoft.com/office/word/2010/wordprocessingInk" xmlns:wne="http://schemas.microsoft.com/office/word/2006/wordml" xmlns:wps="http://schemas.microsoft.com/office/word/2010/wordprocessingShape" mc:Ignorable="w14 w15 w16se w16cid w16 w16cex w16sdtdh wp14">
+<w:footnotes xmlns:wpc="http://schemas.microsoft.com/office/word/2010/wordprocessingCanvas" xmlns:cx="http://schemas.microsoft.com/office/drawing/2014/chartex" xmlns:cx1="http://schemas.microsoft.com/office/drawing/2015/9/8/chartex" xmlns:cx2="http://schemas.microsoft.com/office/drawing/2015/10/21/chartex" xmlns:cx3="http://schemas.microsoft.com/office/drawing/2016/5/9/chartex" xmlns:cx4="http://schemas.microsoft.com/office/drawing/2016/5/10/chartex" xmlns:cx5="http://schemas.microsoft.com/office/drawing/2016/5/11/chartex" xmlns:cx6="http://schemas.microsoft.com/office/drawing/2016/5/12/chartex" xmlns:cx7="http://schemas.microsoft.com/office/drawing/2016/5/13/chartex" xmlns:cx8="http://schemas.microsoft.com/office/drawing/2016/5/14/chartex" xmlns:mc="http://schemas.openxmlformats.org/markup-compatibility/2006" xmlns:aink="http://schemas.microsoft.com/office/drawing/2016/ink" xmlns:am3d="http://schemas.microsoft.com/office/drawing/2017/model3d" xmlns:o="urn:schemas-microsoft-com:office:office" xmlns:oel="http://schemas.microsoft.com/office/2019/extlst" xmlns:r="http://schemas.openxmlformats.org/officeDocument/2006/relationships" xmlns:m="http://schemas.openxmlformats.org/officeDocument/2006/math" xmlns:v="urn:schemas-microsoft-com:vml" xmlns:wp14="http://schemas.microsoft.com/office/word/2010/wordprocessingDrawing" xmlns:wp="http://schemas.openxmlformats.org/drawingml/2006/wordprocessingDrawing" xmlns:w10="urn:schemas-microsoft-com:office:word" xmlns:w="http://schemas.openxmlformats.org/wordprocessingml/2006/main" xmlns:w14="http://schemas.microsoft.com/office/word/2010/wordml" xmlns:w15="http://schemas.microsoft.com/office/word/2012/wordml" xmlns:w16cex="http://schemas.microsoft.com/office/word/2018/wordml/cex" xmlns:w16cid="http://schemas.microsoft.com/office/word/2016/wordml/cid" xmlns:w16="http://schemas.microsoft.com/office/word/2018/wordml" xmlns:w16sdtdh="http://schemas.microsoft.com/office/word/2020/wordml/sdtdatahash" xmlns:w16se="http://schemas.microsoft.com/office/word/2015/wordml/symex" xmlns:wpg="http://schemas.microsoft.com/office/word/2010/wordprocessingGroup" xmlns:wpi="http://schemas.microsoft.com/office/word/2010/wordprocessingInk" xmlns:wne="http://schemas.microsoft.com/office/word/2006/wordml" xmlns:wps="http://schemas.microsoft.com/office/word/2010/wordprocessingShape" mc:Ignorable="w14 w15 w16se w16cid w16 w16cex w16sdtdh wp14">
   <w:footnote w:type="separator" w:id="-1">
     <w:p>
       <w:r>
@@ -2214,7 +2232,7 @@
 </file>
 
 <file path=word/header1.xml><?xml version="1.0" encoding="utf-8"?>
-<w:hdr xmlns:wpc="http://schemas.microsoft.com/office/word/2010/wordprocessingCanvas" xmlns:cx="http://schemas.microsoft.com/office/drawing/2014/chartex" xmlns:cx1="http://schemas.microsoft.com/office/drawing/2015/9/8/chartex" xmlns:cx2="http://schemas.microsoft.com/office/drawing/2015/10/21/chartex" xmlns:cx3="http://schemas.microsoft.com/office/drawing/2016/5/9/chartex" xmlns:cx4="http://schemas.microsoft.com/office/drawing/2016/5/10/chartex" xmlns:cx5="http://schemas.microsoft.com/office/drawing/2016/5/11/chartex" xmlns:cx6="http://schemas.microsoft.com/office/drawing/2016/5/12/chartex" xmlns:cx7="http://schemas.microsoft.com/office/drawing/2016/5/13/chartex" xmlns:cx8="http://schemas.microsoft.com/office/drawing/2016/5/14/chartex" xmlns:mc="http://schemas.openxmlformats.org/markup-compatibility/2006" xmlns:aink="http://schemas.microsoft.com/office/drawing/2016/ink" xmlns:am3d="http://schemas.microsoft.com/office/drawing/2017/model3d" xmlns:o="urn:schemas-microsoft-com:office:office" xmlns:r="http://schemas.openxmlformats.org/officeDocument/2006/relationships" xmlns:m="http://schemas.openxmlformats.org/officeDocument/2006/math" xmlns:v="urn:schemas-microsoft-com:vml" xmlns:wp14="http://schemas.microsoft.com/office/word/2010/wordprocessingDrawing" xmlns:wp="http://schemas.openxmlformats.org/drawingml/2006/wordprocessingDrawing" xmlns:w10="urn:schemas-microsoft-com:office:word" xmlns:w="http://schemas.openxmlformats.org/wordprocessingml/2006/main" xmlns:w14="http://schemas.microsoft.com/office/word/2010/wordml" xmlns:w15="http://schemas.microsoft.com/office/word/2012/wordml" xmlns:w16cex="http://schemas.microsoft.com/office/word/2018/wordml/cex" xmlns:w16cid="http://schemas.microsoft.com/office/word/2016/wordml/cid" xmlns:w16="http://schemas.microsoft.com/office/word/2018/wordml" xmlns:w16sdtdh="http://schemas.microsoft.com/office/word/2020/wordml/sdtdatahash" xmlns:w16se="http://schemas.microsoft.com/office/word/2015/wordml/symex" xmlns:wpg="http://schemas.microsoft.com/office/word/2010/wordprocessingGroup" xmlns:wpi="http://schemas.microsoft.com/office/word/2010/wordprocessingInk" xmlns:wne="http://schemas.microsoft.com/office/word/2006/wordml" xmlns:wps="http://schemas.microsoft.com/office/word/2010/wordprocessingShape" mc:Ignorable="w14 w15 w16se w16cid w16 w16cex w16sdtdh wp14">
+<w:hdr xmlns:wpc="http://schemas.microsoft.com/office/word/2010/wordprocessingCanvas" xmlns:cx="http://schemas.microsoft.com/office/drawing/2014/chartex" xmlns:cx1="http://schemas.microsoft.com/office/drawing/2015/9/8/chartex" xmlns:cx2="http://schemas.microsoft.com/office/drawing/2015/10/21/chartex" xmlns:cx3="http://schemas.microsoft.com/office/drawing/2016/5/9/chartex" xmlns:cx4="http://schemas.microsoft.com/office/drawing/2016/5/10/chartex" xmlns:cx5="http://schemas.microsoft.com/office/drawing/2016/5/11/chartex" xmlns:cx6="http://schemas.microsoft.com/office/drawing/2016/5/12/chartex" xmlns:cx7="http://schemas.microsoft.com/office/drawing/2016/5/13/chartex" xmlns:cx8="http://schemas.microsoft.com/office/drawing/2016/5/14/chartex" xmlns:mc="http://schemas.openxmlformats.org/markup-compatibility/2006" xmlns:aink="http://schemas.microsoft.com/office/drawing/2016/ink" xmlns:am3d="http://schemas.microsoft.com/office/drawing/2017/model3d" xmlns:o="urn:schemas-microsoft-com:office:office" xmlns:oel="http://schemas.microsoft.com/office/2019/extlst" xmlns:r="http://schemas.openxmlformats.org/officeDocument/2006/relationships" xmlns:m="http://schemas.openxmlformats.org/officeDocument/2006/math" xmlns:v="urn:schemas-microsoft-com:vml" xmlns:wp14="http://schemas.microsoft.com/office/word/2010/wordprocessingDrawing" xmlns:wp="http://schemas.openxmlformats.org/drawingml/2006/wordprocessingDrawing" xmlns:w10="urn:schemas-microsoft-com:office:word" xmlns:w="http://schemas.openxmlformats.org/wordprocessingml/2006/main" xmlns:w14="http://schemas.microsoft.com/office/word/2010/wordml" xmlns:w15="http://schemas.microsoft.com/office/word/2012/wordml" xmlns:w16cex="http://schemas.microsoft.com/office/word/2018/wordml/cex" xmlns:w16cid="http://schemas.microsoft.com/office/word/2016/wordml/cid" xmlns:w16="http://schemas.microsoft.com/office/word/2018/wordml" xmlns:w16sdtdh="http://schemas.microsoft.com/office/word/2020/wordml/sdtdatahash" xmlns:w16se="http://schemas.microsoft.com/office/word/2015/wordml/symex" xmlns:wpg="http://schemas.microsoft.com/office/word/2010/wordprocessingGroup" xmlns:wpi="http://schemas.microsoft.com/office/word/2010/wordprocessingInk" xmlns:wne="http://schemas.microsoft.com/office/word/2006/wordml" xmlns:wps="http://schemas.microsoft.com/office/word/2010/wordprocessingShape" mc:Ignorable="w14 w15 w16se w16cid w16 w16cex w16sdtdh wp14">
   <w:p>
     <w:pPr>
       <w:pStyle w:val="Header"/>
@@ -2248,7 +2266,7 @@
           </v:handles>
           <o:lock v:ext="edit" text="t" shapetype="t"/>
         </v:shapetype>
-        <v:shape id="PowerPlusWaterMarkObject1470018891" o:spid="_x0000_s2050" type="#_x0000_t136" style="position:absolute;margin-left:0;margin-top:0;width:827.65pt;height:35.2pt;rotation:315;z-index:-251653632;mso-position-horizontal:center;mso-position-horizontal-relative:margin;mso-position-vertical:center;mso-position-vertical-relative:margin" o:allowincell="f" fillcolor="silver" stroked="f">
+        <v:shape id="PowerPlusWaterMarkObject1470018891" o:spid="_x0000_s1027" type="#_x0000_t136" alt="" style="position:absolute;margin-left:0;margin-top:0;width:827.65pt;height:35.2pt;rotation:315;z-index:-251653632;mso-wrap-edited:f;mso-width-percent:0;mso-height-percent:0;mso-position-horizontal:center;mso-position-horizontal-relative:margin;mso-position-vertical:center;mso-position-vertical-relative:margin;mso-width-percent:0;mso-height-percent:0" o:allowincell="f" fillcolor="silver" stroked="f">
           <v:fill opacity=".5"/>
           <v:textpath style="font-family:&quot;Arial&quot;;font-size:1pt" string="{d.is_draft:ifEQ(true):show( DRAFT ):elseShow( )}"/>
           <w10:wrap anchorx="margin" anchory="margin"/>
@@ -2260,7 +2278,7 @@
 </file>
 
 <file path=word/header2.xml><?xml version="1.0" encoding="utf-8"?>
-<w:hdr xmlns:wpc="http://schemas.microsoft.com/office/word/2010/wordprocessingCanvas" xmlns:cx="http://schemas.microsoft.com/office/drawing/2014/chartex" xmlns:cx1="http://schemas.microsoft.com/office/drawing/2015/9/8/chartex" xmlns:cx2="http://schemas.microsoft.com/office/drawing/2015/10/21/chartex" xmlns:cx3="http://schemas.microsoft.com/office/drawing/2016/5/9/chartex" xmlns:cx4="http://schemas.microsoft.com/office/drawing/2016/5/10/chartex" xmlns:cx5="http://schemas.microsoft.com/office/drawing/2016/5/11/chartex" xmlns:cx6="http://schemas.microsoft.com/office/drawing/2016/5/12/chartex" xmlns:cx7="http://schemas.microsoft.com/office/drawing/2016/5/13/chartex" xmlns:cx8="http://schemas.microsoft.com/office/drawing/2016/5/14/chartex" xmlns:mc="http://schemas.openxmlformats.org/markup-compatibility/2006" xmlns:aink="http://schemas.microsoft.com/office/drawing/2016/ink" xmlns:am3d="http://schemas.microsoft.com/office/drawing/2017/model3d" xmlns:o="urn:schemas-microsoft-com:office:office" xmlns:r="http://schemas.openxmlformats.org/officeDocument/2006/relationships" xmlns:m="http://schemas.openxmlformats.org/officeDocument/2006/math" xmlns:v="urn:schemas-microsoft-com:vml" xmlns:wp14="http://schemas.microsoft.com/office/word/2010/wordprocessingDrawing" xmlns:wp="http://schemas.openxmlformats.org/drawingml/2006/wordprocessingDrawing" xmlns:w10="urn:schemas-microsoft-com:office:word" xmlns:w="http://schemas.openxmlformats.org/wordprocessingml/2006/main" xmlns:w14="http://schemas.microsoft.com/office/word/2010/wordml" xmlns:w15="http://schemas.microsoft.com/office/word/2012/wordml" xmlns:w16cex="http://schemas.microsoft.com/office/word/2018/wordml/cex" xmlns:w16cid="http://schemas.microsoft.com/office/word/2016/wordml/cid" xmlns:w16="http://schemas.microsoft.com/office/word/2018/wordml" xmlns:w16sdtdh="http://schemas.microsoft.com/office/word/2020/wordml/sdtdatahash" xmlns:w16se="http://schemas.microsoft.com/office/word/2015/wordml/symex" xmlns:wpg="http://schemas.microsoft.com/office/word/2010/wordprocessingGroup" xmlns:wpi="http://schemas.microsoft.com/office/word/2010/wordprocessingInk" xmlns:wne="http://schemas.microsoft.com/office/word/2006/wordml" xmlns:wps="http://schemas.microsoft.com/office/word/2010/wordprocessingShape" mc:Ignorable="w14 w15 w16se w16cid w16 w16cex w16sdtdh wp14">
+<w:hdr xmlns:wpc="http://schemas.microsoft.com/office/word/2010/wordprocessingCanvas" xmlns:cx="http://schemas.microsoft.com/office/drawing/2014/chartex" xmlns:cx1="http://schemas.microsoft.com/office/drawing/2015/9/8/chartex" xmlns:cx2="http://schemas.microsoft.com/office/drawing/2015/10/21/chartex" xmlns:cx3="http://schemas.microsoft.com/office/drawing/2016/5/9/chartex" xmlns:cx4="http://schemas.microsoft.com/office/drawing/2016/5/10/chartex" xmlns:cx5="http://schemas.microsoft.com/office/drawing/2016/5/11/chartex" xmlns:cx6="http://schemas.microsoft.com/office/drawing/2016/5/12/chartex" xmlns:cx7="http://schemas.microsoft.com/office/drawing/2016/5/13/chartex" xmlns:cx8="http://schemas.microsoft.com/office/drawing/2016/5/14/chartex" xmlns:mc="http://schemas.openxmlformats.org/markup-compatibility/2006" xmlns:aink="http://schemas.microsoft.com/office/drawing/2016/ink" xmlns:am3d="http://schemas.microsoft.com/office/drawing/2017/model3d" xmlns:o="urn:schemas-microsoft-com:office:office" xmlns:oel="http://schemas.microsoft.com/office/2019/extlst" xmlns:r="http://schemas.openxmlformats.org/officeDocument/2006/relationships" xmlns:m="http://schemas.openxmlformats.org/officeDocument/2006/math" xmlns:v="urn:schemas-microsoft-com:vml" xmlns:wp14="http://schemas.microsoft.com/office/word/2010/wordprocessingDrawing" xmlns:wp="http://schemas.openxmlformats.org/drawingml/2006/wordprocessingDrawing" xmlns:w10="urn:schemas-microsoft-com:office:word" xmlns:w="http://schemas.openxmlformats.org/wordprocessingml/2006/main" xmlns:w14="http://schemas.microsoft.com/office/word/2010/wordml" xmlns:w15="http://schemas.microsoft.com/office/word/2012/wordml" xmlns:w16cex="http://schemas.microsoft.com/office/word/2018/wordml/cex" xmlns:w16cid="http://schemas.microsoft.com/office/word/2016/wordml/cid" xmlns:w16="http://schemas.microsoft.com/office/word/2018/wordml" xmlns:w16sdtdh="http://schemas.microsoft.com/office/word/2020/wordml/sdtdatahash" xmlns:w16se="http://schemas.microsoft.com/office/word/2015/wordml/symex" xmlns:wpg="http://schemas.microsoft.com/office/word/2010/wordprocessingGroup" xmlns:wpi="http://schemas.microsoft.com/office/word/2010/wordprocessingInk" xmlns:wne="http://schemas.microsoft.com/office/word/2006/wordml" xmlns:wps="http://schemas.microsoft.com/office/word/2010/wordprocessingShape" mc:Ignorable="w14 w15 w16se w16cid w16 w16cex w16sdtdh wp14">
   <w:p>
     <w:pPr>
       <w:rPr>
@@ -2297,7 +2315,7 @@
           </v:handles>
           <o:lock v:ext="edit" text="t" shapetype="t"/>
         </v:shapetype>
-        <v:shape id="PowerPlusWaterMarkObject1470018892" o:spid="_x0000_s2051" type="#_x0000_t136" style="position:absolute;margin-left:0;margin-top:0;width:827.65pt;height:35.2pt;rotation:315;z-index:-251651584;mso-position-horizontal:center;mso-position-horizontal-relative:margin;mso-position-vertical:center;mso-position-vertical-relative:margin" o:allowincell="f" fillcolor="silver" stroked="f">
+        <v:shape id="PowerPlusWaterMarkObject1470018892" o:spid="_x0000_s1026" type="#_x0000_t136" alt="" style="position:absolute;margin-left:0;margin-top:0;width:827.65pt;height:35.2pt;rotation:315;z-index:-251651584;mso-wrap-edited:f;mso-width-percent:0;mso-height-percent:0;mso-position-horizontal:center;mso-position-horizontal-relative:margin;mso-position-vertical:center;mso-position-vertical-relative:margin;mso-width-percent:0;mso-height-percent:0" o:allowincell="f" fillcolor="silver" stroked="f">
           <v:fill opacity=".5"/>
           <v:textpath style="font-family:&quot;Arial&quot;;font-size:1pt" string="{d.is_draft:ifEQ(true):show( DRAFT ):elseShow( )}"/>
           <w10:wrap anchorx="margin" anchory="margin"/>
@@ -2668,7 +2686,7 @@
 </file>
 
 <file path=word/header3.xml><?xml version="1.0" encoding="utf-8"?>
-<w:hdr xmlns:wpc="http://schemas.microsoft.com/office/word/2010/wordprocessingCanvas" xmlns:cx="http://schemas.microsoft.com/office/drawing/2014/chartex" xmlns:cx1="http://schemas.microsoft.com/office/drawing/2015/9/8/chartex" xmlns:cx2="http://schemas.microsoft.com/office/drawing/2015/10/21/chartex" xmlns:cx3="http://schemas.microsoft.com/office/drawing/2016/5/9/chartex" xmlns:cx4="http://schemas.microsoft.com/office/drawing/2016/5/10/chartex" xmlns:cx5="http://schemas.microsoft.com/office/drawing/2016/5/11/chartex" xmlns:cx6="http://schemas.microsoft.com/office/drawing/2016/5/12/chartex" xmlns:cx7="http://schemas.microsoft.com/office/drawing/2016/5/13/chartex" xmlns:cx8="http://schemas.microsoft.com/office/drawing/2016/5/14/chartex" xmlns:mc="http://schemas.openxmlformats.org/markup-compatibility/2006" xmlns:aink="http://schemas.microsoft.com/office/drawing/2016/ink" xmlns:am3d="http://schemas.microsoft.com/office/drawing/2017/model3d" xmlns:o="urn:schemas-microsoft-com:office:office" xmlns:r="http://schemas.openxmlformats.org/officeDocument/2006/relationships" xmlns:m="http://schemas.openxmlformats.org/officeDocument/2006/math" xmlns:v="urn:schemas-microsoft-com:vml" xmlns:wp14="http://schemas.microsoft.com/office/word/2010/wordprocessingDrawing" xmlns:wp="http://schemas.openxmlformats.org/drawingml/2006/wordprocessingDrawing" xmlns:w10="urn:schemas-microsoft-com:office:word" xmlns:w="http://schemas.openxmlformats.org/wordprocessingml/2006/main" xmlns:w14="http://schemas.microsoft.com/office/word/2010/wordml" xmlns:w15="http://schemas.microsoft.com/office/word/2012/wordml" xmlns:w16cex="http://schemas.microsoft.com/office/word/2018/wordml/cex" xmlns:w16cid="http://schemas.microsoft.com/office/word/2016/wordml/cid" xmlns:w16="http://schemas.microsoft.com/office/word/2018/wordml" xmlns:w16sdtdh="http://schemas.microsoft.com/office/word/2020/wordml/sdtdatahash" xmlns:w16se="http://schemas.microsoft.com/office/word/2015/wordml/symex" xmlns:wpg="http://schemas.microsoft.com/office/word/2010/wordprocessingGroup" xmlns:wpi="http://schemas.microsoft.com/office/word/2010/wordprocessingInk" xmlns:wne="http://schemas.microsoft.com/office/word/2006/wordml" xmlns:wps="http://schemas.microsoft.com/office/word/2010/wordprocessingShape" mc:Ignorable="w14 w15 w16se w16cid w16 w16cex w16sdtdh wp14">
+<w:hdr xmlns:wpc="http://schemas.microsoft.com/office/word/2010/wordprocessingCanvas" xmlns:cx="http://schemas.microsoft.com/office/drawing/2014/chartex" xmlns:cx1="http://schemas.microsoft.com/office/drawing/2015/9/8/chartex" xmlns:cx2="http://schemas.microsoft.com/office/drawing/2015/10/21/chartex" xmlns:cx3="http://schemas.microsoft.com/office/drawing/2016/5/9/chartex" xmlns:cx4="http://schemas.microsoft.com/office/drawing/2016/5/10/chartex" xmlns:cx5="http://schemas.microsoft.com/office/drawing/2016/5/11/chartex" xmlns:cx6="http://schemas.microsoft.com/office/drawing/2016/5/12/chartex" xmlns:cx7="http://schemas.microsoft.com/office/drawing/2016/5/13/chartex" xmlns:cx8="http://schemas.microsoft.com/office/drawing/2016/5/14/chartex" xmlns:mc="http://schemas.openxmlformats.org/markup-compatibility/2006" xmlns:aink="http://schemas.microsoft.com/office/drawing/2016/ink" xmlns:am3d="http://schemas.microsoft.com/office/drawing/2017/model3d" xmlns:o="urn:schemas-microsoft-com:office:office" xmlns:oel="http://schemas.microsoft.com/office/2019/extlst" xmlns:r="http://schemas.openxmlformats.org/officeDocument/2006/relationships" xmlns:m="http://schemas.openxmlformats.org/officeDocument/2006/math" xmlns:v="urn:schemas-microsoft-com:vml" xmlns:wp14="http://schemas.microsoft.com/office/word/2010/wordprocessingDrawing" xmlns:wp="http://schemas.openxmlformats.org/drawingml/2006/wordprocessingDrawing" xmlns:w10="urn:schemas-microsoft-com:office:word" xmlns:w="http://schemas.openxmlformats.org/wordprocessingml/2006/main" xmlns:w14="http://schemas.microsoft.com/office/word/2010/wordml" xmlns:w15="http://schemas.microsoft.com/office/word/2012/wordml" xmlns:w16cex="http://schemas.microsoft.com/office/word/2018/wordml/cex" xmlns:w16cid="http://schemas.microsoft.com/office/word/2016/wordml/cid" xmlns:w16="http://schemas.microsoft.com/office/word/2018/wordml" xmlns:w16sdtdh="http://schemas.microsoft.com/office/word/2020/wordml/sdtdatahash" xmlns:w16se="http://schemas.microsoft.com/office/word/2015/wordml/symex" xmlns:wpg="http://schemas.microsoft.com/office/word/2010/wordprocessingGroup" xmlns:wpi="http://schemas.microsoft.com/office/word/2010/wordprocessingInk" xmlns:wne="http://schemas.microsoft.com/office/word/2006/wordml" xmlns:wps="http://schemas.microsoft.com/office/word/2010/wordprocessingShape" mc:Ignorable="w14 w15 w16se w16cid w16 w16cex w16sdtdh wp14">
   <w:p>
     <w:pPr>
       <w:pStyle w:val="Header"/>
@@ -2702,7 +2720,7 @@
           </v:handles>
           <o:lock v:ext="edit" text="t" shapetype="t"/>
         </v:shapetype>
-        <v:shape id="PowerPlusWaterMarkObject1470018890" o:spid="_x0000_s2049" type="#_x0000_t136" style="position:absolute;margin-left:0;margin-top:0;width:827.65pt;height:35.2pt;rotation:315;z-index:-251655680;mso-position-horizontal:center;mso-position-horizontal-relative:margin;mso-position-vertical:center;mso-position-vertical-relative:margin" o:allowincell="f" fillcolor="silver" stroked="f">
+        <v:shape id="PowerPlusWaterMarkObject1470018890" o:spid="_x0000_s1025" type="#_x0000_t136" alt="" style="position:absolute;margin-left:0;margin-top:0;width:827.65pt;height:35.2pt;rotation:315;z-index:-251655680;mso-wrap-edited:f;mso-width-percent:0;mso-height-percent:0;mso-position-horizontal:center;mso-position-horizontal-relative:margin;mso-position-vertical:center;mso-position-vertical-relative:margin;mso-width-percent:0;mso-height-percent:0" o:allowincell="f" fillcolor="silver" stroked="f">
           <v:fill opacity=".5"/>
           <v:textpath style="font-family:&quot;Arial&quot;;font-size:1pt" string="{d.is_draft:ifEQ(true):show( DRAFT ):elseShow( )}"/>
           <w10:wrap anchorx="margin" anchory="margin"/>
@@ -2714,7 +2732,7 @@
 </file>
 
 <file path=word/numbering.xml><?xml version="1.0" encoding="utf-8"?>
-<w:numbering xmlns:wpc="http://schemas.microsoft.com/office/word/2010/wordprocessingCanvas" xmlns:cx="http://schemas.microsoft.com/office/drawing/2014/chartex" xmlns:cx1="http://schemas.microsoft.com/office/drawing/2015/9/8/chartex" xmlns:cx2="http://schemas.microsoft.com/office/drawing/2015/10/21/chartex" xmlns:cx3="http://schemas.microsoft.com/office/drawing/2016/5/9/chartex" xmlns:cx4="http://schemas.microsoft.com/office/drawing/2016/5/10/chartex" xmlns:cx5="http://schemas.microsoft.com/office/drawing/2016/5/11/chartex" xmlns:cx6="http://schemas.microsoft.com/office/drawing/2016/5/12/chartex" xmlns:cx7="http://schemas.microsoft.com/office/drawing/2016/5/13/chartex" xmlns:cx8="http://schemas.microsoft.com/office/drawing/2016/5/14/chartex" xmlns:mc="http://schemas.openxmlformats.org/markup-compatibility/2006" xmlns:aink="http://schemas.microsoft.com/office/drawing/2016/ink" xmlns:am3d="http://schemas.microsoft.com/office/drawing/2017/model3d" xmlns:o="urn:schemas-microsoft-com:office:office" xmlns:r="http://schemas.openxmlformats.org/officeDocument/2006/relationships" xmlns:m="http://schemas.openxmlformats.org/officeDocument/2006/math" xmlns:v="urn:schemas-microsoft-com:vml" xmlns:wp14="http://schemas.microsoft.com/office/word/2010/wordprocessingDrawing" xmlns:wp="http://schemas.openxmlformats.org/drawingml/2006/wordprocessingDrawing" xmlns:w10="urn:schemas-microsoft-com:office:word" xmlns:w="http://schemas.openxmlformats.org/wordprocessingml/2006/main" xmlns:w14="http://schemas.microsoft.com/office/word/2010/wordml" xmlns:w15="http://schemas.microsoft.com/office/word/2012/wordml" xmlns:w16cex="http://schemas.microsoft.com/office/word/2018/wordml/cex" xmlns:w16cid="http://schemas.microsoft.com/office/word/2016/wordml/cid" xmlns:w16="http://schemas.microsoft.com/office/word/2018/wordml" xmlns:w16sdtdh="http://schemas.microsoft.com/office/word/2020/wordml/sdtdatahash" xmlns:w16se="http://schemas.microsoft.com/office/word/2015/wordml/symex" xmlns:wpg="http://schemas.microsoft.com/office/word/2010/wordprocessingGroup" xmlns:wpi="http://schemas.microsoft.com/office/word/2010/wordprocessingInk" xmlns:wne="http://schemas.microsoft.com/office/word/2006/wordml" xmlns:wps="http://schemas.microsoft.com/office/word/2010/wordprocessingShape" mc:Ignorable="w14 w15 w16se w16cid w16 w16cex w16sdtdh wp14">
+<w:numbering xmlns:wpc="http://schemas.microsoft.com/office/word/2010/wordprocessingCanvas" xmlns:cx="http://schemas.microsoft.com/office/drawing/2014/chartex" xmlns:cx1="http://schemas.microsoft.com/office/drawing/2015/9/8/chartex" xmlns:cx2="http://schemas.microsoft.com/office/drawing/2015/10/21/chartex" xmlns:cx3="http://schemas.microsoft.com/office/drawing/2016/5/9/chartex" xmlns:cx4="http://schemas.microsoft.com/office/drawing/2016/5/10/chartex" xmlns:cx5="http://schemas.microsoft.com/office/drawing/2016/5/11/chartex" xmlns:cx6="http://schemas.microsoft.com/office/drawing/2016/5/12/chartex" xmlns:cx7="http://schemas.microsoft.com/office/drawing/2016/5/13/chartex" xmlns:cx8="http://schemas.microsoft.com/office/drawing/2016/5/14/chartex" xmlns:mc="http://schemas.openxmlformats.org/markup-compatibility/2006" xmlns:aink="http://schemas.microsoft.com/office/drawing/2016/ink" xmlns:am3d="http://schemas.microsoft.com/office/drawing/2017/model3d" xmlns:o="urn:schemas-microsoft-com:office:office" xmlns:oel="http://schemas.microsoft.com/office/2019/extlst" xmlns:r="http://schemas.openxmlformats.org/officeDocument/2006/relationships" xmlns:m="http://schemas.openxmlformats.org/officeDocument/2006/math" xmlns:v="urn:schemas-microsoft-com:vml" xmlns:wp14="http://schemas.microsoft.com/office/word/2010/wordprocessingDrawing" xmlns:wp="http://schemas.openxmlformats.org/drawingml/2006/wordprocessingDrawing" xmlns:w10="urn:schemas-microsoft-com:office:word" xmlns:w="http://schemas.openxmlformats.org/wordprocessingml/2006/main" xmlns:w14="http://schemas.microsoft.com/office/word/2010/wordml" xmlns:w15="http://schemas.microsoft.com/office/word/2012/wordml" xmlns:w16cex="http://schemas.microsoft.com/office/word/2018/wordml/cex" xmlns:w16cid="http://schemas.microsoft.com/office/word/2016/wordml/cid" xmlns:w16="http://schemas.microsoft.com/office/word/2018/wordml" xmlns:w16sdtdh="http://schemas.microsoft.com/office/word/2020/wordml/sdtdatahash" xmlns:w16se="http://schemas.microsoft.com/office/word/2015/wordml/symex" xmlns:wpg="http://schemas.microsoft.com/office/word/2010/wordprocessingGroup" xmlns:wpi="http://schemas.microsoft.com/office/word/2010/wordprocessingInk" xmlns:wne="http://schemas.microsoft.com/office/word/2006/wordml" xmlns:wps="http://schemas.microsoft.com/office/word/2010/wordprocessingShape" mc:Ignorable="w14 w15 w16se w16cid w16 w16cex w16sdtdh wp14">
   <w:abstractNum w:abstractNumId="0" w15:restartNumberingAfterBreak="0">
     <w:nsid w:val="04D76B75"/>
     <w:multiLevelType w:val="hybridMultilevel"/>
@@ -2801,7 +2819,7 @@
       </w:pPr>
     </w:lvl>
   </w:abstractNum>
-  <w:num w:numId="1">
+  <w:num w:numId="1" w16cid:durableId="1755515285">
     <w:abstractNumId w:val="0"/>
   </w:num>
 </w:numbering>

</xml_diff>